<commit_message>
Ultime modifiche apportate da LDS
</commit_message>
<xml_diff>
--- a/starJSroadmap/Priorità.docx
+++ b/starJSroadmap/Priorità.docx
@@ -43,136 +43,217 @@
           <w:rFonts w:ascii="Times New Roman" w:eastAsia="Times New Roman" w:hAnsi="Times New Roman" w:cs="Times New Roman"/>
           <w:sz w:val="24"/>
           <w:szCs w:val="24"/>
+          <w:lang w:eastAsia="it-IT"/>
+        </w:rPr>
+      </w:pPr>
+      <w:proofErr w:type="spellStart"/>
+      <w:r>
+        <w:rPr>
+          <w:rFonts w:ascii="Times New Roman" w:eastAsia="Times New Roman" w:hAnsi="Times New Roman" w:cs="Times New Roman"/>
+          <w:sz w:val="24"/>
+          <w:szCs w:val="24"/>
+          <w:highlight w:val="red"/>
+          <w:lang w:eastAsia="it-IT"/>
+        </w:rPr>
+        <w:t>replace</w:t>
+      </w:r>
+      <w:proofErr w:type="spellEnd"/>
+      <w:r>
+        <w:rPr>
+          <w:rFonts w:ascii="Times New Roman" w:eastAsia="Times New Roman" w:hAnsi="Times New Roman" w:cs="Times New Roman"/>
+          <w:sz w:val="24"/>
+          <w:szCs w:val="24"/>
+          <w:lang w:eastAsia="it-IT"/>
+        </w:rPr>
+        <w:br/>
+      </w:r>
+      <w:proofErr w:type="spellStart"/>
+      <w:r>
+        <w:rPr>
+          <w:rFonts w:ascii="Times New Roman" w:eastAsia="Times New Roman" w:hAnsi="Times New Roman" w:cs="Times New Roman"/>
+          <w:sz w:val="24"/>
+          <w:szCs w:val="24"/>
+          <w:highlight w:val="red"/>
+          <w:lang w:eastAsia="it-IT"/>
+        </w:rPr>
+        <w:t>recode</w:t>
+      </w:r>
+      <w:proofErr w:type="spellEnd"/>
+      <w:r>
+        <w:rPr>
+          <w:rFonts w:ascii="Times New Roman" w:eastAsia="Times New Roman" w:hAnsi="Times New Roman" w:cs="Times New Roman"/>
+          <w:sz w:val="24"/>
+          <w:szCs w:val="24"/>
+          <w:highlight w:val="red"/>
+          <w:lang w:eastAsia="it-IT"/>
+        </w:rPr>
+        <w:t>, generate ( )</w:t>
+      </w:r>
+      <w:r>
+        <w:rPr>
+          <w:rFonts w:ascii="Times New Roman" w:eastAsia="Times New Roman" w:hAnsi="Times New Roman" w:cs="Times New Roman"/>
+          <w:sz w:val="24"/>
+          <w:szCs w:val="24"/>
+          <w:lang w:eastAsia="it-IT"/>
+        </w:rPr>
+        <w:br/>
+      </w:r>
+      <w:r>
+        <w:rPr>
+          <w:rFonts w:ascii="Times New Roman" w:eastAsia="Times New Roman" w:hAnsi="Times New Roman" w:cs="Times New Roman"/>
+          <w:sz w:val="24"/>
+          <w:szCs w:val="24"/>
+          <w:highlight w:val="red"/>
+          <w:lang w:eastAsia="it-IT"/>
+        </w:rPr>
+        <w:t xml:space="preserve">label </w:t>
+      </w:r>
+      <w:proofErr w:type="spellStart"/>
+      <w:r>
+        <w:rPr>
+          <w:rFonts w:ascii="Times New Roman" w:eastAsia="Times New Roman" w:hAnsi="Times New Roman" w:cs="Times New Roman"/>
+          <w:sz w:val="24"/>
+          <w:szCs w:val="24"/>
+          <w:highlight w:val="red"/>
+          <w:lang w:eastAsia="it-IT"/>
+        </w:rPr>
+        <w:t>variable</w:t>
+      </w:r>
+      <w:proofErr w:type="spellEnd"/>
+      <w:r>
+        <w:rPr>
+          <w:rFonts w:ascii="Times New Roman" w:eastAsia="Times New Roman" w:hAnsi="Times New Roman" w:cs="Times New Roman"/>
+          <w:sz w:val="24"/>
+          <w:szCs w:val="24"/>
+          <w:lang w:eastAsia="it-IT"/>
+        </w:rPr>
+        <w:br/>
+      </w:r>
+      <w:proofErr w:type="spellStart"/>
+      <w:r>
+        <w:rPr>
+          <w:rFonts w:ascii="Times New Roman" w:eastAsia="Times New Roman" w:hAnsi="Times New Roman" w:cs="Times New Roman"/>
+          <w:sz w:val="24"/>
+          <w:szCs w:val="24"/>
+          <w:highlight w:val="green"/>
+          <w:lang w:eastAsia="it-IT"/>
+        </w:rPr>
+        <w:t>if</w:t>
+      </w:r>
+      <w:proofErr w:type="spellEnd"/>
+      <w:r>
+        <w:rPr>
+          <w:rFonts w:ascii="Times New Roman" w:eastAsia="Times New Roman" w:hAnsi="Times New Roman" w:cs="Times New Roman"/>
+          <w:sz w:val="24"/>
+          <w:szCs w:val="24"/>
+          <w:lang w:eastAsia="it-IT"/>
+        </w:rPr>
+        <w:t xml:space="preserve"> [</w:t>
+      </w:r>
+      <w:r>
+        <w:rPr>
+          <w:rFonts w:ascii="Times New Roman" w:eastAsia="Times New Roman" w:hAnsi="Times New Roman" w:cs="Times New Roman"/>
+          <w:sz w:val="24"/>
+          <w:szCs w:val="24"/>
+          <w:lang w:eastAsia="it-IT"/>
+        </w:rPr>
+        <w:t>ora funziona anche con le etichette</w:t>
+      </w:r>
+      <w:r>
+        <w:rPr>
+          <w:rFonts w:ascii="Times New Roman" w:eastAsia="Times New Roman" w:hAnsi="Times New Roman" w:cs="Times New Roman"/>
+          <w:sz w:val="24"/>
+          <w:szCs w:val="24"/>
+          <w:lang w:eastAsia="it-IT"/>
+        </w:rPr>
+        <w:t>]</w:t>
+      </w:r>
+      <w:r>
+        <w:rPr>
+          <w:rFonts w:ascii="Times New Roman" w:eastAsia="Times New Roman" w:hAnsi="Times New Roman" w:cs="Times New Roman"/>
+          <w:sz w:val="24"/>
+          <w:szCs w:val="24"/>
+          <w:lang w:eastAsia="it-IT"/>
+        </w:rPr>
+        <w:br/>
+      </w:r>
+      <w:r>
+        <w:rPr>
+          <w:rFonts w:ascii="Times New Roman" w:eastAsia="Times New Roman" w:hAnsi="Times New Roman" w:cs="Times New Roman"/>
+          <w:sz w:val="24"/>
+          <w:szCs w:val="24"/>
+          <w:highlight w:val="red"/>
+          <w:lang w:eastAsia="it-IT"/>
+        </w:rPr>
+        <w:t>drop</w:t>
+      </w:r>
+      <w:r>
+        <w:rPr>
+          <w:rFonts w:ascii="Times New Roman" w:eastAsia="Times New Roman" w:hAnsi="Times New Roman" w:cs="Times New Roman"/>
+          <w:sz w:val="24"/>
+          <w:szCs w:val="24"/>
+          <w:lang w:eastAsia="it-IT"/>
+        </w:rPr>
+        <w:t>(c’è già una base</w:t>
+      </w:r>
+      <w:r>
+        <w:rPr>
+          <w:rFonts w:ascii="Times New Roman" w:eastAsia="Times New Roman" w:hAnsi="Times New Roman" w:cs="Times New Roman"/>
+          <w:sz w:val="24"/>
+          <w:szCs w:val="24"/>
+          <w:lang w:eastAsia="it-IT"/>
+        </w:rPr>
+        <w:t xml:space="preserve"> in keep.js</w:t>
+      </w:r>
+      <w:r>
+        <w:rPr>
+          <w:rFonts w:ascii="Times New Roman" w:eastAsia="Times New Roman" w:hAnsi="Times New Roman" w:cs="Times New Roman"/>
+          <w:sz w:val="24"/>
+          <w:szCs w:val="24"/>
+          <w:lang w:eastAsia="it-IT"/>
+        </w:rPr>
+        <w:t>)</w:t>
+      </w:r>
+      <w:r>
+        <w:rPr>
+          <w:rFonts w:ascii="Times New Roman" w:eastAsia="Times New Roman" w:hAnsi="Times New Roman" w:cs="Times New Roman"/>
+          <w:sz w:val="24"/>
+          <w:szCs w:val="24"/>
+          <w:lang w:eastAsia="it-IT"/>
+        </w:rPr>
+        <w:br/>
+      </w:r>
+      <w:proofErr w:type="spellStart"/>
+      <w:r>
+        <w:rPr>
+          <w:rFonts w:ascii="Times New Roman" w:eastAsia="Times New Roman" w:hAnsi="Times New Roman" w:cs="Times New Roman"/>
+          <w:sz w:val="24"/>
+          <w:szCs w:val="24"/>
           <w:highlight w:val="yellow"/>
-          <w:lang w:val="en-US" w:eastAsia="it-IT"/>
-        </w:rPr>
-      </w:pPr>
-      <w:r>
-        <w:rPr>
-          <w:rFonts w:ascii="Times New Roman" w:eastAsia="Times New Roman" w:hAnsi="Times New Roman" w:cs="Times New Roman"/>
-          <w:sz w:val="24"/>
-          <w:szCs w:val="24"/>
-          <w:highlight w:val="red"/>
-          <w:lang w:val="en-US" w:eastAsia="it-IT"/>
-        </w:rPr>
-        <w:t>replace</w:t>
-      </w:r>
-      <w:r>
-        <w:rPr>
-          <w:rFonts w:ascii="Times New Roman" w:eastAsia="Times New Roman" w:hAnsi="Times New Roman" w:cs="Times New Roman"/>
-          <w:sz w:val="24"/>
-          <w:szCs w:val="24"/>
-          <w:lang w:val="en-US" w:eastAsia="it-IT"/>
+          <w:lang w:eastAsia="it-IT"/>
+        </w:rPr>
+        <w:t>keep</w:t>
+      </w:r>
+      <w:proofErr w:type="spellEnd"/>
+      <w:r>
+        <w:rPr>
+          <w:rFonts w:ascii="Times New Roman" w:eastAsia="Times New Roman" w:hAnsi="Times New Roman" w:cs="Times New Roman"/>
+          <w:sz w:val="24"/>
+          <w:szCs w:val="24"/>
+          <w:lang w:eastAsia="it-IT"/>
+        </w:rPr>
+        <w:t xml:space="preserve"> (c’è già una base)</w:t>
+      </w:r>
+      <w:r>
+        <w:rPr>
+          <w:rFonts w:ascii="Times New Roman" w:eastAsia="Times New Roman" w:hAnsi="Times New Roman" w:cs="Times New Roman"/>
+          <w:sz w:val="24"/>
+          <w:szCs w:val="24"/>
+          <w:lang w:eastAsia="it-IT"/>
         </w:rPr>
         <w:br/>
       </w:r>
-      <w:r>
-        <w:rPr>
-          <w:rFonts w:ascii="Times New Roman" w:eastAsia="Times New Roman" w:hAnsi="Times New Roman" w:cs="Times New Roman"/>
-          <w:sz w:val="24"/>
-          <w:szCs w:val="24"/>
-          <w:highlight w:val="red"/>
-          <w:lang w:val="en-US" w:eastAsia="it-IT"/>
-        </w:rPr>
-        <w:t xml:space="preserve">recode, generate </w:t>
-      </w:r>
-      <w:proofErr w:type="gramStart"/>
-      <w:r>
-        <w:rPr>
-          <w:rFonts w:ascii="Times New Roman" w:eastAsia="Times New Roman" w:hAnsi="Times New Roman" w:cs="Times New Roman"/>
-          <w:sz w:val="24"/>
-          <w:szCs w:val="24"/>
-          <w:highlight w:val="red"/>
-          <w:lang w:val="en-US" w:eastAsia="it-IT"/>
-        </w:rPr>
-        <w:t>( )</w:t>
-      </w:r>
-      <w:proofErr w:type="gramEnd"/>
-      <w:r>
-        <w:rPr>
-          <w:rFonts w:ascii="Times New Roman" w:eastAsia="Times New Roman" w:hAnsi="Times New Roman" w:cs="Times New Roman"/>
-          <w:sz w:val="24"/>
-          <w:szCs w:val="24"/>
-          <w:lang w:val="en-US" w:eastAsia="it-IT"/>
-        </w:rPr>
-        <w:br/>
-      </w:r>
-      <w:r>
-        <w:rPr>
-          <w:rFonts w:ascii="Times New Roman" w:eastAsia="Times New Roman" w:hAnsi="Times New Roman" w:cs="Times New Roman"/>
-          <w:sz w:val="24"/>
-          <w:szCs w:val="24"/>
-          <w:highlight w:val="red"/>
-          <w:lang w:val="en-US" w:eastAsia="it-IT"/>
-        </w:rPr>
-        <w:t>label variable</w:t>
-      </w:r>
-      <w:r>
-        <w:rPr>
-          <w:rFonts w:ascii="Times New Roman" w:eastAsia="Times New Roman" w:hAnsi="Times New Roman" w:cs="Times New Roman"/>
-          <w:sz w:val="24"/>
-          <w:szCs w:val="24"/>
-          <w:lang w:val="en-US" w:eastAsia="it-IT"/>
-        </w:rPr>
-        <w:br/>
-      </w:r>
-      <w:r>
-        <w:rPr>
-          <w:rFonts w:ascii="Times New Roman" w:eastAsia="Times New Roman" w:hAnsi="Times New Roman" w:cs="Times New Roman"/>
-          <w:sz w:val="24"/>
-          <w:szCs w:val="24"/>
-          <w:highlight w:val="red"/>
-          <w:lang w:val="en-US" w:eastAsia="it-IT"/>
-        </w:rPr>
-        <w:t>if</w:t>
-      </w:r>
-      <w:r>
-        <w:rPr>
-          <w:rFonts w:ascii="Times New Roman" w:eastAsia="Times New Roman" w:hAnsi="Times New Roman" w:cs="Times New Roman"/>
-          <w:sz w:val="24"/>
-          <w:szCs w:val="24"/>
-          <w:lang w:val="en-US" w:eastAsia="it-IT"/>
-        </w:rPr>
-        <w:br/>
-      </w:r>
-      <w:r>
-        <w:rPr>
-          <w:rFonts w:ascii="Times New Roman" w:eastAsia="Times New Roman" w:hAnsi="Times New Roman" w:cs="Times New Roman"/>
-          <w:sz w:val="24"/>
-          <w:szCs w:val="24"/>
-          <w:highlight w:val="red"/>
-          <w:lang w:val="en-US" w:eastAsia="it-IT"/>
-        </w:rPr>
-        <w:t>drop</w:t>
-      </w:r>
-      <w:r>
-        <w:rPr>
-          <w:rFonts w:ascii="Times New Roman" w:eastAsia="Times New Roman" w:hAnsi="Times New Roman" w:cs="Times New Roman"/>
-          <w:sz w:val="24"/>
-          <w:szCs w:val="24"/>
-          <w:lang w:val="en-US" w:eastAsia="it-IT"/>
-        </w:rPr>
-        <w:br/>
-      </w:r>
-      <w:r>
-        <w:rPr>
-          <w:rFonts w:ascii="Times New Roman" w:eastAsia="Times New Roman" w:hAnsi="Times New Roman" w:cs="Times New Roman"/>
-          <w:sz w:val="24"/>
-          <w:szCs w:val="24"/>
-          <w:highlight w:val="yellow"/>
-          <w:lang w:val="en-US" w:eastAsia="it-IT"/>
-        </w:rPr>
-        <w:t>keep</w:t>
-      </w:r>
-      <w:r>
-        <w:rPr>
-          <w:rFonts w:ascii="Times New Roman" w:eastAsia="Times New Roman" w:hAnsi="Times New Roman" w:cs="Times New Roman"/>
-          <w:sz w:val="24"/>
-          <w:szCs w:val="24"/>
-          <w:lang w:val="en-US" w:eastAsia="it-IT"/>
-        </w:rPr>
-        <w:br/>
-      </w:r>
+      <w:proofErr w:type="spellStart"/>
       <w:r>
         <w:rPr>
           <w:rFonts w:ascii="Times New Roman" w:eastAsia="Times New Roman" w:hAnsi="Times New Roman" w:cs="Times New Roman"/>
@@ -180,11 +261,11 @@
           <w:bCs/>
           <w:sz w:val="24"/>
           <w:szCs w:val="24"/>
-          <w:lang w:val="en-US" w:eastAsia="it-IT"/>
-        </w:rPr>
-        <w:t xml:space="preserve">regress </w:t>
-      </w:r>
-      <w:proofErr w:type="spellStart"/>
+          <w:lang w:eastAsia="it-IT"/>
+        </w:rPr>
+        <w:t>regress</w:t>
+      </w:r>
+      <w:proofErr w:type="spellEnd"/>
       <w:r>
         <w:rPr>
           <w:rFonts w:ascii="Times New Roman" w:eastAsia="Times New Roman" w:hAnsi="Times New Roman" w:cs="Times New Roman"/>
@@ -192,11 +273,11 @@
           <w:bCs/>
           <w:sz w:val="24"/>
           <w:szCs w:val="24"/>
-          <w:lang w:val="en-US" w:eastAsia="it-IT"/>
-        </w:rPr>
-        <w:t>dep_var</w:t>
-      </w:r>
-      <w:proofErr w:type="spellEnd"/>
+          <w:lang w:eastAsia="it-IT"/>
+        </w:rPr>
+        <w:t xml:space="preserve"> </w:t>
+      </w:r>
+      <w:proofErr w:type="spellStart"/>
       <w:r>
         <w:rPr>
           <w:rFonts w:ascii="Times New Roman" w:eastAsia="Times New Roman" w:hAnsi="Times New Roman" w:cs="Times New Roman"/>
@@ -204,11 +285,11 @@
           <w:bCs/>
           <w:sz w:val="24"/>
           <w:szCs w:val="24"/>
-          <w:lang w:val="en-US" w:eastAsia="it-IT"/>
-        </w:rPr>
-        <w:t xml:space="preserve"> </w:t>
-      </w:r>
-      <w:proofErr w:type="spellStart"/>
+          <w:lang w:eastAsia="it-IT"/>
+        </w:rPr>
+        <w:t>dep_var</w:t>
+      </w:r>
+      <w:proofErr w:type="spellEnd"/>
       <w:r>
         <w:rPr>
           <w:rFonts w:ascii="Times New Roman" w:eastAsia="Times New Roman" w:hAnsi="Times New Roman" w:cs="Times New Roman"/>
@@ -216,11 +297,11 @@
           <w:bCs/>
           <w:sz w:val="24"/>
           <w:szCs w:val="24"/>
-          <w:lang w:val="en-US" w:eastAsia="it-IT"/>
-        </w:rPr>
-        <w:t>indep_var</w:t>
-      </w:r>
-      <w:proofErr w:type="spellEnd"/>
+          <w:lang w:eastAsia="it-IT"/>
+        </w:rPr>
+        <w:t xml:space="preserve"> </w:t>
+      </w:r>
+      <w:proofErr w:type="spellStart"/>
       <w:r>
         <w:rPr>
           <w:rFonts w:ascii="Times New Roman" w:eastAsia="Times New Roman" w:hAnsi="Times New Roman" w:cs="Times New Roman"/>
@@ -228,10 +309,11 @@
           <w:bCs/>
           <w:sz w:val="24"/>
           <w:szCs w:val="24"/>
-          <w:lang w:val="en-US" w:eastAsia="it-IT"/>
-        </w:rPr>
-        <w:t>(s)</w:t>
-      </w:r>
+          <w:lang w:eastAsia="it-IT"/>
+        </w:rPr>
+        <w:t>indep_var</w:t>
+      </w:r>
+      <w:proofErr w:type="spellEnd"/>
       <w:r>
         <w:rPr>
           <w:rFonts w:ascii="Times New Roman" w:eastAsia="Times New Roman" w:hAnsi="Times New Roman" w:cs="Times New Roman"/>
@@ -239,10 +321,9 @@
           <w:bCs/>
           <w:sz w:val="24"/>
           <w:szCs w:val="24"/>
-          <w:highlight w:val="red"/>
-          <w:lang w:val="en-US" w:eastAsia="it-IT"/>
-        </w:rPr>
-        <w:t>, beta</w:t>
+          <w:lang w:eastAsia="it-IT"/>
+        </w:rPr>
+        <w:t>(s)</w:t>
       </w:r>
       <w:r>
         <w:rPr>
@@ -251,7 +332,19 @@
           <w:bCs/>
           <w:sz w:val="24"/>
           <w:szCs w:val="24"/>
-          <w:lang w:val="en-US" w:eastAsia="it-IT"/>
+          <w:highlight w:val="red"/>
+          <w:lang w:eastAsia="it-IT"/>
+        </w:rPr>
+        <w:t>, beta</w:t>
+      </w:r>
+      <w:r>
+        <w:rPr>
+          <w:rFonts w:ascii="Times New Roman" w:eastAsia="Times New Roman" w:hAnsi="Times New Roman" w:cs="Times New Roman"/>
+          <w:b/>
+          <w:bCs/>
+          <w:sz w:val="24"/>
+          <w:szCs w:val="24"/>
+          <w:lang w:eastAsia="it-IT"/>
         </w:rPr>
         <w:br/>
       </w:r>

</xml_diff>

<commit_message>
Drafted a report for the 15th in Markdown. Modified the 'priorita'' word file.
</commit_message>
<xml_diff>
--- a/starJSroadmap/Priorità.docx
+++ b/starJSroadmap/Priorità.docx
@@ -1,6 +1,6 @@
 
 <file path=word/document.xml><?xml version="1.0" encoding="utf-8"?>
-<w:document xmlns:wpc="http://schemas.microsoft.com/office/word/2010/wordprocessingCanvas" xmlns:cx="http://schemas.microsoft.com/office/drawing/2014/chartex" xmlns:cx1="http://schemas.microsoft.com/office/drawing/2015/9/8/chartex" xmlns:cx2="http://schemas.microsoft.com/office/drawing/2015/10/21/chartex" xmlns:cx3="http://schemas.microsoft.com/office/drawing/2016/5/9/chartex" xmlns:cx4="http://schemas.microsoft.com/office/drawing/2016/5/10/chartex" xmlns:cx5="http://schemas.microsoft.com/office/drawing/2016/5/11/chartex" xmlns:cx6="http://schemas.microsoft.com/office/drawing/2016/5/12/chartex" xmlns:cx7="http://schemas.microsoft.com/office/drawing/2016/5/13/chartex" xmlns:cx8="http://schemas.microsoft.com/office/drawing/2016/5/14/chartex" xmlns:mc="http://schemas.openxmlformats.org/markup-compatibility/2006" xmlns:aink="http://schemas.microsoft.com/office/drawing/2016/ink" xmlns:am3d="http://schemas.microsoft.com/office/drawing/2017/model3d" xmlns:o="urn:schemas-microsoft-com:office:office" xmlns:r="http://schemas.openxmlformats.org/officeDocument/2006/relationships" xmlns:m="http://schemas.openxmlformats.org/officeDocument/2006/math" xmlns:v="urn:schemas-microsoft-com:vml" xmlns:wp14="http://schemas.microsoft.com/office/word/2010/wordprocessingDrawing" xmlns:wp="http://schemas.openxmlformats.org/drawingml/2006/wordprocessingDrawing" xmlns:w10="urn:schemas-microsoft-com:office:word" xmlns:w="http://schemas.openxmlformats.org/wordprocessingml/2006/main" xmlns:w14="http://schemas.microsoft.com/office/word/2010/wordml" xmlns:w15="http://schemas.microsoft.com/office/word/2012/wordml" xmlns:w16cex="http://schemas.microsoft.com/office/word/2018/wordml/cex" xmlns:w16cid="http://schemas.microsoft.com/office/word/2016/wordml/cid" xmlns:w16="http://schemas.microsoft.com/office/word/2018/wordml" xmlns:w16se="http://schemas.microsoft.com/office/word/2015/wordml/symex" xmlns:wpg="http://schemas.microsoft.com/office/word/2010/wordprocessingGroup" xmlns:wpi="http://schemas.microsoft.com/office/word/2010/wordprocessingInk" xmlns:wne="http://schemas.microsoft.com/office/word/2006/wordml" xmlns:wps="http://schemas.microsoft.com/office/word/2010/wordprocessingShape" mc:Ignorable="w14 w15 w16se w16cid w16 w16cex wp14">
+<w:document xmlns:wpc="http://schemas.microsoft.com/office/word/2010/wordprocessingCanvas" xmlns:cx="http://schemas.microsoft.com/office/drawing/2014/chartex" xmlns:cx1="http://schemas.microsoft.com/office/drawing/2015/9/8/chartex" xmlns:cx2="http://schemas.microsoft.com/office/drawing/2015/10/21/chartex" xmlns:cx3="http://schemas.microsoft.com/office/drawing/2016/5/9/chartex" xmlns:cx4="http://schemas.microsoft.com/office/drawing/2016/5/10/chartex" xmlns:cx5="http://schemas.microsoft.com/office/drawing/2016/5/11/chartex" xmlns:cx6="http://schemas.microsoft.com/office/drawing/2016/5/12/chartex" xmlns:cx7="http://schemas.microsoft.com/office/drawing/2016/5/13/chartex" xmlns:cx8="http://schemas.microsoft.com/office/drawing/2016/5/14/chartex" xmlns:mc="http://schemas.openxmlformats.org/markup-compatibility/2006" xmlns:aink="http://schemas.microsoft.com/office/drawing/2016/ink" xmlns:am3d="http://schemas.microsoft.com/office/drawing/2017/model3d" xmlns:o="urn:schemas-microsoft-com:office:office" xmlns:r="http://schemas.openxmlformats.org/officeDocument/2006/relationships" xmlns:m="http://schemas.openxmlformats.org/officeDocument/2006/math" xmlns:v="urn:schemas-microsoft-com:vml" xmlns:wp14="http://schemas.microsoft.com/office/word/2010/wordprocessingDrawing" xmlns:wp="http://schemas.openxmlformats.org/drawingml/2006/wordprocessingDrawing" xmlns:w10="urn:schemas-microsoft-com:office:word" xmlns:w="http://schemas.openxmlformats.org/wordprocessingml/2006/main" xmlns:w14="http://schemas.microsoft.com/office/word/2010/wordml" xmlns:w15="http://schemas.microsoft.com/office/word/2012/wordml" xmlns:w16cid="http://schemas.microsoft.com/office/word/2016/wordml/cid" xmlns:w16se="http://schemas.microsoft.com/office/word/2015/wordml/symex" xmlns:wpg="http://schemas.microsoft.com/office/word/2010/wordprocessingGroup" xmlns:wpi="http://schemas.microsoft.com/office/word/2010/wordprocessingInk" xmlns:wne="http://schemas.microsoft.com/office/word/2006/wordml" xmlns:wps="http://schemas.microsoft.com/office/word/2010/wordprocessingShape" mc:Ignorable="w14 w15 w16se w16cid wp14">
   <w:body>
     <w:p>
       <w:pPr>
@@ -52,10 +52,31 @@
           <w:rFonts w:ascii="Times New Roman" w:eastAsia="Times New Roman" w:hAnsi="Times New Roman" w:cs="Times New Roman"/>
           <w:sz w:val="24"/>
           <w:szCs w:val="24"/>
+          <w:highlight w:val="green"/>
+          <w:lang w:eastAsia="it-IT"/>
+        </w:rPr>
+        <w:t>replace</w:t>
+      </w:r>
+      <w:proofErr w:type="spellEnd"/>
+      <w:r>
+        <w:rPr>
+          <w:rFonts w:ascii="Times New Roman" w:eastAsia="Times New Roman" w:hAnsi="Times New Roman" w:cs="Times New Roman"/>
+          <w:sz w:val="24"/>
+          <w:szCs w:val="24"/>
+          <w:lang w:eastAsia="it-IT"/>
+        </w:rPr>
+        <w:br/>
+      </w:r>
+      <w:proofErr w:type="spellStart"/>
+      <w:r>
+        <w:rPr>
+          <w:rFonts w:ascii="Times New Roman" w:eastAsia="Times New Roman" w:hAnsi="Times New Roman" w:cs="Times New Roman"/>
+          <w:sz w:val="24"/>
+          <w:szCs w:val="24"/>
           <w:highlight w:val="red"/>
           <w:lang w:eastAsia="it-IT"/>
         </w:rPr>
-        <w:t>replace</w:t>
+        <w:t>recode</w:t>
       </w:r>
       <w:proofErr w:type="spellEnd"/>
       <w:r>
@@ -63,10 +84,30 @@
           <w:rFonts w:ascii="Times New Roman" w:eastAsia="Times New Roman" w:hAnsi="Times New Roman" w:cs="Times New Roman"/>
           <w:sz w:val="24"/>
           <w:szCs w:val="24"/>
+          <w:highlight w:val="red"/>
+          <w:lang w:eastAsia="it-IT"/>
+        </w:rPr>
+        <w:t>, generate ( )</w:t>
+      </w:r>
+      <w:r>
+        <w:rPr>
+          <w:rFonts w:ascii="Times New Roman" w:eastAsia="Times New Roman" w:hAnsi="Times New Roman" w:cs="Times New Roman"/>
+          <w:sz w:val="24"/>
+          <w:szCs w:val="24"/>
           <w:lang w:eastAsia="it-IT"/>
         </w:rPr>
         <w:br/>
       </w:r>
+      <w:r>
+        <w:rPr>
+          <w:rFonts w:ascii="Times New Roman" w:eastAsia="Times New Roman" w:hAnsi="Times New Roman" w:cs="Times New Roman"/>
+          <w:sz w:val="24"/>
+          <w:szCs w:val="24"/>
+          <w:highlight w:val="red"/>
+          <w:lang w:eastAsia="it-IT"/>
+        </w:rPr>
+        <w:t xml:space="preserve">label </w:t>
+      </w:r>
       <w:proofErr w:type="spellStart"/>
       <w:r>
         <w:rPr>
@@ -76,7 +117,7 @@
           <w:highlight w:val="red"/>
           <w:lang w:eastAsia="it-IT"/>
         </w:rPr>
-        <w:t>recode</w:t>
+        <w:t>variable</w:t>
       </w:r>
       <w:proofErr w:type="spellEnd"/>
       <w:r>
@@ -84,40 +125,20 @@
           <w:rFonts w:ascii="Times New Roman" w:eastAsia="Times New Roman" w:hAnsi="Times New Roman" w:cs="Times New Roman"/>
           <w:sz w:val="24"/>
           <w:szCs w:val="24"/>
-          <w:highlight w:val="red"/>
-          <w:lang w:eastAsia="it-IT"/>
-        </w:rPr>
-        <w:t>, generate ( )</w:t>
-      </w:r>
-      <w:r>
-        <w:rPr>
-          <w:rFonts w:ascii="Times New Roman" w:eastAsia="Times New Roman" w:hAnsi="Times New Roman" w:cs="Times New Roman"/>
-          <w:sz w:val="24"/>
-          <w:szCs w:val="24"/>
           <w:lang w:eastAsia="it-IT"/>
         </w:rPr>
         <w:br/>
       </w:r>
-      <w:r>
-        <w:rPr>
-          <w:rFonts w:ascii="Times New Roman" w:eastAsia="Times New Roman" w:hAnsi="Times New Roman" w:cs="Times New Roman"/>
-          <w:sz w:val="24"/>
-          <w:szCs w:val="24"/>
-          <w:highlight w:val="red"/>
-          <w:lang w:eastAsia="it-IT"/>
-        </w:rPr>
-        <w:t xml:space="preserve">label </w:t>
-      </w:r>
       <w:proofErr w:type="spellStart"/>
       <w:r>
         <w:rPr>
           <w:rFonts w:ascii="Times New Roman" w:eastAsia="Times New Roman" w:hAnsi="Times New Roman" w:cs="Times New Roman"/>
           <w:sz w:val="24"/>
           <w:szCs w:val="24"/>
-          <w:highlight w:val="red"/>
-          <w:lang w:eastAsia="it-IT"/>
-        </w:rPr>
-        <w:t>variable</w:t>
+          <w:highlight w:val="green"/>
+          <w:lang w:eastAsia="it-IT"/>
+        </w:rPr>
+        <w:t>if</w:t>
       </w:r>
       <w:proofErr w:type="spellEnd"/>
       <w:r>
@@ -127,18 +148,73 @@
           <w:szCs w:val="24"/>
           <w:lang w:eastAsia="it-IT"/>
         </w:rPr>
+        <w:t xml:space="preserve"> [</w:t>
+      </w:r>
+      <w:r>
+        <w:rPr>
+          <w:rFonts w:ascii="Times New Roman" w:eastAsia="Times New Roman" w:hAnsi="Times New Roman" w:cs="Times New Roman"/>
+          <w:sz w:val="24"/>
+          <w:szCs w:val="24"/>
+          <w:lang w:eastAsia="it-IT"/>
+        </w:rPr>
+        <w:t>ora funziona anche con le etichette</w:t>
+      </w:r>
+      <w:r>
+        <w:rPr>
+          <w:rFonts w:ascii="Times New Roman" w:eastAsia="Times New Roman" w:hAnsi="Times New Roman" w:cs="Times New Roman"/>
+          <w:sz w:val="24"/>
+          <w:szCs w:val="24"/>
+          <w:lang w:eastAsia="it-IT"/>
+        </w:rPr>
+        <w:t>]</w:t>
+      </w:r>
+      <w:r>
+        <w:rPr>
+          <w:rFonts w:ascii="Times New Roman" w:eastAsia="Times New Roman" w:hAnsi="Times New Roman" w:cs="Times New Roman"/>
+          <w:sz w:val="24"/>
+          <w:szCs w:val="24"/>
+          <w:lang w:eastAsia="it-IT"/>
+        </w:rPr>
         <w:br/>
       </w:r>
+      <w:r>
+        <w:rPr>
+          <w:rFonts w:ascii="Times New Roman" w:eastAsia="Times New Roman" w:hAnsi="Times New Roman" w:cs="Times New Roman"/>
+          <w:sz w:val="24"/>
+          <w:szCs w:val="24"/>
+          <w:highlight w:val="yellow"/>
+          <w:lang w:eastAsia="it-IT"/>
+        </w:rPr>
+        <w:t>drop</w:t>
+      </w:r>
+      <w:r>
+        <w:rPr>
+          <w:rFonts w:ascii="Times New Roman" w:eastAsia="Times New Roman" w:hAnsi="Times New Roman" w:cs="Times New Roman"/>
+          <w:sz w:val="24"/>
+          <w:szCs w:val="24"/>
+          <w:lang w:eastAsia="it-IT"/>
+        </w:rPr>
+        <w:t>(c’è già una base in keep.js)</w:t>
+      </w:r>
+      <w:r>
+        <w:rPr>
+          <w:rFonts w:ascii="Times New Roman" w:eastAsia="Times New Roman" w:hAnsi="Times New Roman" w:cs="Times New Roman"/>
+          <w:sz w:val="24"/>
+          <w:szCs w:val="24"/>
+          <w:lang w:eastAsia="it-IT"/>
+        </w:rPr>
+        <w:br/>
+      </w:r>
       <w:proofErr w:type="spellStart"/>
       <w:r>
         <w:rPr>
           <w:rFonts w:ascii="Times New Roman" w:eastAsia="Times New Roman" w:hAnsi="Times New Roman" w:cs="Times New Roman"/>
           <w:sz w:val="24"/>
           <w:szCs w:val="24"/>
-          <w:highlight w:val="green"/>
-          <w:lang w:eastAsia="it-IT"/>
-        </w:rPr>
-        <w:t>if</w:t>
+          <w:highlight w:val="yellow"/>
+          <w:lang w:eastAsia="it-IT"/>
+        </w:rPr>
+        <w:t>keep</w:t>
       </w:r>
       <w:proofErr w:type="spellEnd"/>
       <w:r>
@@ -148,102 +224,10 @@
           <w:szCs w:val="24"/>
           <w:lang w:eastAsia="it-IT"/>
         </w:rPr>
-        <w:t xml:space="preserve"> [</w:t>
-      </w:r>
-      <w:r>
-        <w:rPr>
-          <w:rFonts w:ascii="Times New Roman" w:eastAsia="Times New Roman" w:hAnsi="Times New Roman" w:cs="Times New Roman"/>
-          <w:sz w:val="24"/>
-          <w:szCs w:val="24"/>
-          <w:lang w:eastAsia="it-IT"/>
-        </w:rPr>
-        <w:t>ora funziona anche con le etichette</w:t>
-      </w:r>
-      <w:r>
-        <w:rPr>
-          <w:rFonts w:ascii="Times New Roman" w:eastAsia="Times New Roman" w:hAnsi="Times New Roman" w:cs="Times New Roman"/>
-          <w:sz w:val="24"/>
-          <w:szCs w:val="24"/>
-          <w:lang w:eastAsia="it-IT"/>
-        </w:rPr>
-        <w:t>]</w:t>
-      </w:r>
-      <w:r>
-        <w:rPr>
-          <w:rFonts w:ascii="Times New Roman" w:eastAsia="Times New Roman" w:hAnsi="Times New Roman" w:cs="Times New Roman"/>
-          <w:sz w:val="24"/>
-          <w:szCs w:val="24"/>
-          <w:lang w:eastAsia="it-IT"/>
-        </w:rPr>
-        <w:br/>
-      </w:r>
-      <w:r>
-        <w:rPr>
-          <w:rFonts w:ascii="Times New Roman" w:eastAsia="Times New Roman" w:hAnsi="Times New Roman" w:cs="Times New Roman"/>
-          <w:sz w:val="24"/>
-          <w:szCs w:val="24"/>
-          <w:highlight w:val="red"/>
-          <w:lang w:eastAsia="it-IT"/>
-        </w:rPr>
-        <w:t>drop</w:t>
-      </w:r>
-      <w:r>
-        <w:rPr>
-          <w:rFonts w:ascii="Times New Roman" w:eastAsia="Times New Roman" w:hAnsi="Times New Roman" w:cs="Times New Roman"/>
-          <w:sz w:val="24"/>
-          <w:szCs w:val="24"/>
-          <w:lang w:eastAsia="it-IT"/>
-        </w:rPr>
-        <w:t>(c’è già una base</w:t>
-      </w:r>
-      <w:r>
-        <w:rPr>
-          <w:rFonts w:ascii="Times New Roman" w:eastAsia="Times New Roman" w:hAnsi="Times New Roman" w:cs="Times New Roman"/>
-          <w:sz w:val="24"/>
-          <w:szCs w:val="24"/>
-          <w:lang w:eastAsia="it-IT"/>
-        </w:rPr>
-        <w:t xml:space="preserve"> in keep.js</w:t>
-      </w:r>
-      <w:r>
-        <w:rPr>
-          <w:rFonts w:ascii="Times New Roman" w:eastAsia="Times New Roman" w:hAnsi="Times New Roman" w:cs="Times New Roman"/>
-          <w:sz w:val="24"/>
-          <w:szCs w:val="24"/>
-          <w:lang w:eastAsia="it-IT"/>
-        </w:rPr>
-        <w:t>)</w:t>
-      </w:r>
-      <w:r>
-        <w:rPr>
-          <w:rFonts w:ascii="Times New Roman" w:eastAsia="Times New Roman" w:hAnsi="Times New Roman" w:cs="Times New Roman"/>
-          <w:sz w:val="24"/>
-          <w:szCs w:val="24"/>
-          <w:lang w:eastAsia="it-IT"/>
-        </w:rPr>
-        <w:br/>
-      </w:r>
-      <w:proofErr w:type="spellStart"/>
-      <w:r>
-        <w:rPr>
-          <w:rFonts w:ascii="Times New Roman" w:eastAsia="Times New Roman" w:hAnsi="Times New Roman" w:cs="Times New Roman"/>
-          <w:sz w:val="24"/>
-          <w:szCs w:val="24"/>
-          <w:highlight w:val="yellow"/>
-          <w:lang w:eastAsia="it-IT"/>
-        </w:rPr>
-        <w:t>keep</w:t>
-      </w:r>
-      <w:proofErr w:type="spellEnd"/>
-      <w:r>
-        <w:rPr>
-          <w:rFonts w:ascii="Times New Roman" w:eastAsia="Times New Roman" w:hAnsi="Times New Roman" w:cs="Times New Roman"/>
-          <w:sz w:val="24"/>
-          <w:szCs w:val="24"/>
-          <w:lang w:eastAsia="it-IT"/>
-        </w:rPr>
         <w:t xml:space="preserve"> (c’è già una base)</w:t>
       </w:r>
+      <w:bookmarkStart w:id="0" w:name="_GoBack"/>
+      <w:bookmarkEnd w:id="0"/>
       <w:r>
         <w:rPr>
           <w:rFonts w:ascii="Times New Roman" w:eastAsia="Times New Roman" w:hAnsi="Times New Roman" w:cs="Times New Roman"/>
@@ -531,7 +515,7 @@
 </file>
 
 <file path=word/styles.xml><?xml version="1.0" encoding="utf-8"?>
-<w:styles xmlns:mc="http://schemas.openxmlformats.org/markup-compatibility/2006" xmlns:r="http://schemas.openxmlformats.org/officeDocument/2006/relationships" xmlns:w="http://schemas.openxmlformats.org/wordprocessingml/2006/main" xmlns:w14="http://schemas.microsoft.com/office/word/2010/wordml" xmlns:w15="http://schemas.microsoft.com/office/word/2012/wordml" xmlns:w16cex="http://schemas.microsoft.com/office/word/2018/wordml/cex" xmlns:w16cid="http://schemas.microsoft.com/office/word/2016/wordml/cid" xmlns:w16="http://schemas.microsoft.com/office/word/2018/wordml" xmlns:w16se="http://schemas.microsoft.com/office/word/2015/wordml/symex" mc:Ignorable="w14 w15 w16se w16cid w16 w16cex">
+<w:styles xmlns:mc="http://schemas.openxmlformats.org/markup-compatibility/2006" xmlns:r="http://schemas.openxmlformats.org/officeDocument/2006/relationships" xmlns:w="http://schemas.openxmlformats.org/wordprocessingml/2006/main" xmlns:w14="http://schemas.microsoft.com/office/word/2010/wordml" xmlns:w15="http://schemas.microsoft.com/office/word/2012/wordml" xmlns:w16cid="http://schemas.microsoft.com/office/word/2016/wordml/cid" xmlns:w16se="http://schemas.microsoft.com/office/word/2015/wordml/symex" mc:Ignorable="w14 w15 w16se w16cid">
   <w:docDefaults>
     <w:rPrDefault>
       <w:rPr>

</xml_diff>

<commit_message>
Few changes at 'priorita'' word file
</commit_message>
<xml_diff>
--- a/starJSroadmap/Priorità.docx
+++ b/starJSroadmap/Priorità.docx
@@ -31,7 +31,7 @@
           <w:bCs/>
           <w:sz w:val="24"/>
           <w:szCs w:val="24"/>
-          <w:highlight w:val="red"/>
+          <w:highlight w:val="yellow"/>
           <w:lang w:eastAsia="it-IT"/>
         </w:rPr>
         <w:t>[TESTARE]</w:t>
@@ -52,12 +52,122 @@
           <w:rFonts w:ascii="Times New Roman" w:eastAsia="Times New Roman" w:hAnsi="Times New Roman" w:cs="Times New Roman"/>
           <w:sz w:val="24"/>
           <w:szCs w:val="24"/>
+          <w:highlight w:val="yellow"/>
+          <w:lang w:eastAsia="it-IT"/>
+        </w:rPr>
+        <w:t>replace</w:t>
+      </w:r>
+      <w:proofErr w:type="spellEnd"/>
+      <w:r>
+        <w:rPr>
+          <w:rFonts w:ascii="Times New Roman" w:eastAsia="Times New Roman" w:hAnsi="Times New Roman" w:cs="Times New Roman"/>
+          <w:sz w:val="24"/>
+          <w:szCs w:val="24"/>
+          <w:lang w:eastAsia="it-IT"/>
+        </w:rPr>
+        <w:br/>
+      </w:r>
+      <w:proofErr w:type="spellStart"/>
+      <w:r>
+        <w:rPr>
+          <w:rFonts w:ascii="Times New Roman" w:eastAsia="Times New Roman" w:hAnsi="Times New Roman" w:cs="Times New Roman"/>
+          <w:sz w:val="24"/>
+          <w:szCs w:val="24"/>
+          <w:highlight w:val="red"/>
+          <w:lang w:eastAsia="it-IT"/>
+        </w:rPr>
+        <w:t>recode</w:t>
+      </w:r>
+      <w:proofErr w:type="spellEnd"/>
+      <w:r>
+        <w:rPr>
+          <w:rFonts w:ascii="Times New Roman" w:eastAsia="Times New Roman" w:hAnsi="Times New Roman" w:cs="Times New Roman"/>
+          <w:sz w:val="24"/>
+          <w:szCs w:val="24"/>
+          <w:highlight w:val="red"/>
+          <w:lang w:eastAsia="it-IT"/>
+        </w:rPr>
+        <w:t>, generate ( )</w:t>
+      </w:r>
+      <w:r>
+        <w:rPr>
+          <w:rFonts w:ascii="Times New Roman" w:eastAsia="Times New Roman" w:hAnsi="Times New Roman" w:cs="Times New Roman"/>
+          <w:sz w:val="24"/>
+          <w:szCs w:val="24"/>
+          <w:lang w:eastAsia="it-IT"/>
+        </w:rPr>
+        <w:br/>
+      </w:r>
+      <w:r>
+        <w:rPr>
+          <w:rFonts w:ascii="Times New Roman" w:eastAsia="Times New Roman" w:hAnsi="Times New Roman" w:cs="Times New Roman"/>
+          <w:sz w:val="24"/>
+          <w:szCs w:val="24"/>
+          <w:highlight w:val="red"/>
+          <w:lang w:eastAsia="it-IT"/>
+        </w:rPr>
+        <w:t xml:space="preserve">label </w:t>
+      </w:r>
+      <w:proofErr w:type="spellStart"/>
+      <w:r>
+        <w:rPr>
+          <w:rFonts w:ascii="Times New Roman" w:eastAsia="Times New Roman" w:hAnsi="Times New Roman" w:cs="Times New Roman"/>
+          <w:sz w:val="24"/>
+          <w:szCs w:val="24"/>
+          <w:highlight w:val="red"/>
+          <w:lang w:eastAsia="it-IT"/>
+        </w:rPr>
+        <w:t>variable</w:t>
+      </w:r>
+      <w:proofErr w:type="spellEnd"/>
+      <w:r>
+        <w:rPr>
+          <w:rFonts w:ascii="Times New Roman" w:eastAsia="Times New Roman" w:hAnsi="Times New Roman" w:cs="Times New Roman"/>
+          <w:sz w:val="24"/>
+          <w:szCs w:val="24"/>
+          <w:lang w:eastAsia="it-IT"/>
+        </w:rPr>
+        <w:br/>
+      </w:r>
+      <w:proofErr w:type="spellStart"/>
+      <w:r>
+        <w:rPr>
+          <w:rFonts w:ascii="Times New Roman" w:eastAsia="Times New Roman" w:hAnsi="Times New Roman" w:cs="Times New Roman"/>
+          <w:sz w:val="24"/>
+          <w:szCs w:val="24"/>
           <w:highlight w:val="green"/>
           <w:lang w:eastAsia="it-IT"/>
         </w:rPr>
-        <w:t>replace</w:t>
-      </w:r>
-      <w:proofErr w:type="spellEnd"/>
+        <w:t>if</w:t>
+      </w:r>
+      <w:proofErr w:type="spellEnd"/>
+      <w:r>
+        <w:rPr>
+          <w:rFonts w:ascii="Times New Roman" w:eastAsia="Times New Roman" w:hAnsi="Times New Roman" w:cs="Times New Roman"/>
+          <w:sz w:val="24"/>
+          <w:szCs w:val="24"/>
+          <w:lang w:eastAsia="it-IT"/>
+        </w:rPr>
+        <w:t xml:space="preserve"> [</w:t>
+      </w:r>
+      <w:r>
+        <w:rPr>
+          <w:rFonts w:ascii="Times New Roman" w:eastAsia="Times New Roman" w:hAnsi="Times New Roman" w:cs="Times New Roman"/>
+          <w:sz w:val="24"/>
+          <w:szCs w:val="24"/>
+          <w:lang w:eastAsia="it-IT"/>
+        </w:rPr>
+        <w:t>ora funziona anche con le etichette</w:t>
+      </w:r>
+      <w:r>
+        <w:rPr>
+          <w:rFonts w:ascii="Times New Roman" w:eastAsia="Times New Roman" w:hAnsi="Times New Roman" w:cs="Times New Roman"/>
+          <w:sz w:val="24"/>
+          <w:szCs w:val="24"/>
+          <w:lang w:eastAsia="it-IT"/>
+        </w:rPr>
+        <w:t>]</w:t>
+      </w:r>
       <w:r>
         <w:rPr>
           <w:rFonts w:ascii="Times New Roman" w:eastAsia="Times New Roman" w:hAnsi="Times New Roman" w:cs="Times New Roman"/>
@@ -67,27 +177,128 @@
         </w:rPr>
         <w:br/>
       </w:r>
-      <w:proofErr w:type="spellStart"/>
-      <w:r>
-        <w:rPr>
-          <w:rFonts w:ascii="Times New Roman" w:eastAsia="Times New Roman" w:hAnsi="Times New Roman" w:cs="Times New Roman"/>
-          <w:sz w:val="24"/>
-          <w:szCs w:val="24"/>
-          <w:highlight w:val="red"/>
-          <w:lang w:eastAsia="it-IT"/>
-        </w:rPr>
-        <w:t>recode</w:t>
-      </w:r>
-      <w:proofErr w:type="spellEnd"/>
-      <w:r>
-        <w:rPr>
-          <w:rFonts w:ascii="Times New Roman" w:eastAsia="Times New Roman" w:hAnsi="Times New Roman" w:cs="Times New Roman"/>
-          <w:sz w:val="24"/>
-          <w:szCs w:val="24"/>
-          <w:highlight w:val="red"/>
-          <w:lang w:eastAsia="it-IT"/>
-        </w:rPr>
-        <w:t>, generate ( )</w:t>
+      <w:r>
+        <w:rPr>
+          <w:rFonts w:ascii="Times New Roman" w:eastAsia="Times New Roman" w:hAnsi="Times New Roman" w:cs="Times New Roman"/>
+          <w:sz w:val="24"/>
+          <w:szCs w:val="24"/>
+          <w:highlight w:val="yellow"/>
+          <w:lang w:eastAsia="it-IT"/>
+        </w:rPr>
+        <w:t>drop</w:t>
+      </w:r>
+      <w:r>
+        <w:rPr>
+          <w:rFonts w:ascii="Times New Roman" w:eastAsia="Times New Roman" w:hAnsi="Times New Roman" w:cs="Times New Roman"/>
+          <w:sz w:val="24"/>
+          <w:szCs w:val="24"/>
+          <w:lang w:eastAsia="it-IT"/>
+        </w:rPr>
+        <w:t>(</w:t>
+      </w:r>
+      <w:r>
+        <w:rPr>
+          <w:rFonts w:ascii="Times New Roman" w:eastAsia="Times New Roman" w:hAnsi="Times New Roman" w:cs="Times New Roman"/>
+          <w:sz w:val="24"/>
+          <w:szCs w:val="24"/>
+          <w:lang w:eastAsia="it-IT"/>
+        </w:rPr>
+        <w:t xml:space="preserve">serve </w:t>
+      </w:r>
+      <w:proofErr w:type="spellStart"/>
+      <w:r>
+        <w:rPr>
+          <w:rFonts w:ascii="Times New Roman" w:eastAsia="Times New Roman" w:hAnsi="Times New Roman" w:cs="Times New Roman"/>
+          <w:i/>
+          <w:iCs/>
+          <w:sz w:val="24"/>
+          <w:szCs w:val="24"/>
+          <w:lang w:eastAsia="it-IT"/>
+        </w:rPr>
+        <w:t>if</w:t>
+      </w:r>
+      <w:proofErr w:type="spellEnd"/>
+      <w:r>
+        <w:rPr>
+          <w:rFonts w:ascii="Times New Roman" w:eastAsia="Times New Roman" w:hAnsi="Times New Roman" w:cs="Times New Roman"/>
+          <w:i/>
+          <w:iCs/>
+          <w:sz w:val="24"/>
+          <w:szCs w:val="24"/>
+          <w:lang w:eastAsia="it-IT"/>
+        </w:rPr>
+        <w:t xml:space="preserve"> </w:t>
+      </w:r>
+      <w:proofErr w:type="spellStart"/>
+      <w:r>
+        <w:rPr>
+          <w:rFonts w:ascii="Times New Roman" w:eastAsia="Times New Roman" w:hAnsi="Times New Roman" w:cs="Times New Roman"/>
+          <w:i/>
+          <w:iCs/>
+          <w:sz w:val="24"/>
+          <w:szCs w:val="24"/>
+          <w:lang w:eastAsia="it-IT"/>
+        </w:rPr>
+        <w:t>statement</w:t>
+      </w:r>
+      <w:proofErr w:type="spellEnd"/>
+      <w:r>
+        <w:rPr>
+          <w:rFonts w:ascii="Times New Roman" w:eastAsia="Times New Roman" w:hAnsi="Times New Roman" w:cs="Times New Roman"/>
+          <w:sz w:val="24"/>
+          <w:szCs w:val="24"/>
+          <w:lang w:eastAsia="it-IT"/>
+        </w:rPr>
+        <w:t xml:space="preserve"> in </w:t>
+      </w:r>
+      <w:proofErr w:type="spellStart"/>
+      <w:r>
+        <w:rPr>
+          <w:rFonts w:ascii="Times New Roman" w:eastAsia="Times New Roman" w:hAnsi="Times New Roman" w:cs="Times New Roman"/>
+          <w:sz w:val="24"/>
+          <w:szCs w:val="24"/>
+          <w:lang w:eastAsia="it-IT"/>
+        </w:rPr>
+        <w:t>javascript</w:t>
+      </w:r>
+      <w:proofErr w:type="spellEnd"/>
+      <w:r>
+        <w:rPr>
+          <w:rFonts w:ascii="Times New Roman" w:eastAsia="Times New Roman" w:hAnsi="Times New Roman" w:cs="Times New Roman"/>
+          <w:sz w:val="24"/>
+          <w:szCs w:val="24"/>
+          <w:lang w:eastAsia="it-IT"/>
+        </w:rPr>
+        <w:t xml:space="preserve"> per bypassare ‘</w:t>
+      </w:r>
+      <w:proofErr w:type="spellStart"/>
+      <w:r>
+        <w:rPr>
+          <w:rFonts w:ascii="Times New Roman" w:eastAsia="Times New Roman" w:hAnsi="Times New Roman" w:cs="Times New Roman"/>
+          <w:sz w:val="24"/>
+          <w:szCs w:val="24"/>
+          <w:lang w:eastAsia="it-IT"/>
+        </w:rPr>
+        <w:t>if</w:t>
+      </w:r>
+      <w:proofErr w:type="spellEnd"/>
+      <w:r>
+        <w:rPr>
+          <w:rFonts w:ascii="Times New Roman" w:eastAsia="Times New Roman" w:hAnsi="Times New Roman" w:cs="Times New Roman"/>
+          <w:sz w:val="24"/>
+          <w:szCs w:val="24"/>
+          <w:lang w:eastAsia="it-IT"/>
+        </w:rPr>
+        <w:t>’ di Stata</w:t>
+      </w:r>
+      <w:r>
+        <w:rPr>
+          <w:rFonts w:ascii="Times New Roman" w:eastAsia="Times New Roman" w:hAnsi="Times New Roman" w:cs="Times New Roman"/>
+          <w:sz w:val="24"/>
+          <w:szCs w:val="24"/>
+          <w:lang w:eastAsia="it-IT"/>
+        </w:rPr>
+        <w:t>)</w:t>
       </w:r>
       <w:r>
         <w:rPr>
@@ -98,44 +309,44 @@
         </w:rPr>
         <w:br/>
       </w:r>
-      <w:r>
-        <w:rPr>
-          <w:rFonts w:ascii="Times New Roman" w:eastAsia="Times New Roman" w:hAnsi="Times New Roman" w:cs="Times New Roman"/>
-          <w:sz w:val="24"/>
-          <w:szCs w:val="24"/>
-          <w:highlight w:val="red"/>
-          <w:lang w:eastAsia="it-IT"/>
-        </w:rPr>
-        <w:t xml:space="preserve">label </w:t>
-      </w:r>
-      <w:proofErr w:type="spellStart"/>
-      <w:r>
-        <w:rPr>
-          <w:rFonts w:ascii="Times New Roman" w:eastAsia="Times New Roman" w:hAnsi="Times New Roman" w:cs="Times New Roman"/>
-          <w:sz w:val="24"/>
-          <w:szCs w:val="24"/>
-          <w:highlight w:val="red"/>
-          <w:lang w:eastAsia="it-IT"/>
-        </w:rPr>
-        <w:t>variable</w:t>
-      </w:r>
-      <w:proofErr w:type="spellEnd"/>
-      <w:r>
-        <w:rPr>
-          <w:rFonts w:ascii="Times New Roman" w:eastAsia="Times New Roman" w:hAnsi="Times New Roman" w:cs="Times New Roman"/>
-          <w:sz w:val="24"/>
-          <w:szCs w:val="24"/>
-          <w:lang w:eastAsia="it-IT"/>
-        </w:rPr>
-        <w:br/>
-      </w:r>
-      <w:proofErr w:type="spellStart"/>
-      <w:r>
-        <w:rPr>
-          <w:rFonts w:ascii="Times New Roman" w:eastAsia="Times New Roman" w:hAnsi="Times New Roman" w:cs="Times New Roman"/>
-          <w:sz w:val="24"/>
-          <w:szCs w:val="24"/>
-          <w:highlight w:val="green"/>
+      <w:proofErr w:type="spellStart"/>
+      <w:r>
+        <w:rPr>
+          <w:rFonts w:ascii="Times New Roman" w:eastAsia="Times New Roman" w:hAnsi="Times New Roman" w:cs="Times New Roman"/>
+          <w:sz w:val="24"/>
+          <w:szCs w:val="24"/>
+          <w:highlight w:val="yellow"/>
+          <w:lang w:eastAsia="it-IT"/>
+        </w:rPr>
+        <w:t>keep</w:t>
+      </w:r>
+      <w:proofErr w:type="spellEnd"/>
+      <w:r>
+        <w:rPr>
+          <w:rFonts w:ascii="Times New Roman" w:eastAsia="Times New Roman" w:hAnsi="Times New Roman" w:cs="Times New Roman"/>
+          <w:sz w:val="24"/>
+          <w:szCs w:val="24"/>
+          <w:lang w:eastAsia="it-IT"/>
+        </w:rPr>
+        <w:t xml:space="preserve"> (</w:t>
+      </w:r>
+      <w:r>
+        <w:rPr>
+          <w:rFonts w:ascii="Times New Roman" w:eastAsia="Times New Roman" w:hAnsi="Times New Roman" w:cs="Times New Roman"/>
+          <w:sz w:val="24"/>
+          <w:szCs w:val="24"/>
+          <w:lang w:eastAsia="it-IT"/>
+        </w:rPr>
+        <w:t xml:space="preserve">serve </w:t>
+      </w:r>
+      <w:proofErr w:type="spellStart"/>
+      <w:r>
+        <w:rPr>
+          <w:rFonts w:ascii="Times New Roman" w:eastAsia="Times New Roman" w:hAnsi="Times New Roman" w:cs="Times New Roman"/>
+          <w:i/>
+          <w:iCs/>
+          <w:sz w:val="24"/>
+          <w:szCs w:val="24"/>
           <w:lang w:eastAsia="it-IT"/>
         </w:rPr>
         <w:t>if</w:t>
@@ -144,90 +355,85 @@
       <w:r>
         <w:rPr>
           <w:rFonts w:ascii="Times New Roman" w:eastAsia="Times New Roman" w:hAnsi="Times New Roman" w:cs="Times New Roman"/>
-          <w:sz w:val="24"/>
-          <w:szCs w:val="24"/>
-          <w:lang w:eastAsia="it-IT"/>
-        </w:rPr>
-        <w:t xml:space="preserve"> [</w:t>
-      </w:r>
-      <w:r>
-        <w:rPr>
-          <w:rFonts w:ascii="Times New Roman" w:eastAsia="Times New Roman" w:hAnsi="Times New Roman" w:cs="Times New Roman"/>
-          <w:sz w:val="24"/>
-          <w:szCs w:val="24"/>
-          <w:lang w:eastAsia="it-IT"/>
-        </w:rPr>
-        <w:t>ora funziona anche con le etichette</w:t>
-      </w:r>
-      <w:r>
-        <w:rPr>
-          <w:rFonts w:ascii="Times New Roman" w:eastAsia="Times New Roman" w:hAnsi="Times New Roman" w:cs="Times New Roman"/>
-          <w:sz w:val="24"/>
-          <w:szCs w:val="24"/>
-          <w:lang w:eastAsia="it-IT"/>
-        </w:rPr>
-        <w:t>]</w:t>
-      </w:r>
-      <w:r>
-        <w:rPr>
-          <w:rFonts w:ascii="Times New Roman" w:eastAsia="Times New Roman" w:hAnsi="Times New Roman" w:cs="Times New Roman"/>
-          <w:sz w:val="24"/>
-          <w:szCs w:val="24"/>
-          <w:lang w:eastAsia="it-IT"/>
-        </w:rPr>
-        <w:br/>
-      </w:r>
-      <w:r>
-        <w:rPr>
-          <w:rFonts w:ascii="Times New Roman" w:eastAsia="Times New Roman" w:hAnsi="Times New Roman" w:cs="Times New Roman"/>
-          <w:sz w:val="24"/>
-          <w:szCs w:val="24"/>
-          <w:highlight w:val="yellow"/>
-          <w:lang w:eastAsia="it-IT"/>
-        </w:rPr>
-        <w:t>drop</w:t>
-      </w:r>
-      <w:r>
-        <w:rPr>
-          <w:rFonts w:ascii="Times New Roman" w:eastAsia="Times New Roman" w:hAnsi="Times New Roman" w:cs="Times New Roman"/>
-          <w:sz w:val="24"/>
-          <w:szCs w:val="24"/>
-          <w:lang w:eastAsia="it-IT"/>
-        </w:rPr>
-        <w:t>(c’è già una base in keep.js)</w:t>
-      </w:r>
-      <w:r>
-        <w:rPr>
-          <w:rFonts w:ascii="Times New Roman" w:eastAsia="Times New Roman" w:hAnsi="Times New Roman" w:cs="Times New Roman"/>
-          <w:sz w:val="24"/>
-          <w:szCs w:val="24"/>
-          <w:lang w:eastAsia="it-IT"/>
-        </w:rPr>
-        <w:br/>
-      </w:r>
-      <w:proofErr w:type="spellStart"/>
-      <w:r>
-        <w:rPr>
-          <w:rFonts w:ascii="Times New Roman" w:eastAsia="Times New Roman" w:hAnsi="Times New Roman" w:cs="Times New Roman"/>
-          <w:sz w:val="24"/>
-          <w:szCs w:val="24"/>
-          <w:highlight w:val="yellow"/>
-          <w:lang w:eastAsia="it-IT"/>
-        </w:rPr>
-        <w:t>keep</w:t>
-      </w:r>
-      <w:proofErr w:type="spellEnd"/>
-      <w:r>
-        <w:rPr>
-          <w:rFonts w:ascii="Times New Roman" w:eastAsia="Times New Roman" w:hAnsi="Times New Roman" w:cs="Times New Roman"/>
-          <w:sz w:val="24"/>
-          <w:szCs w:val="24"/>
-          <w:lang w:eastAsia="it-IT"/>
-        </w:rPr>
-        <w:t xml:space="preserve"> (c’è già una base)</w:t>
-      </w:r>
-      <w:bookmarkStart w:id="0" w:name="_GoBack"/>
-      <w:bookmarkEnd w:id="0"/>
+          <w:i/>
+          <w:iCs/>
+          <w:sz w:val="24"/>
+          <w:szCs w:val="24"/>
+          <w:lang w:eastAsia="it-IT"/>
+        </w:rPr>
+        <w:t xml:space="preserve"> </w:t>
+      </w:r>
+      <w:proofErr w:type="spellStart"/>
+      <w:r>
+        <w:rPr>
+          <w:rFonts w:ascii="Times New Roman" w:eastAsia="Times New Roman" w:hAnsi="Times New Roman" w:cs="Times New Roman"/>
+          <w:i/>
+          <w:iCs/>
+          <w:sz w:val="24"/>
+          <w:szCs w:val="24"/>
+          <w:lang w:eastAsia="it-IT"/>
+        </w:rPr>
+        <w:t>statement</w:t>
+      </w:r>
+      <w:proofErr w:type="spellEnd"/>
+      <w:r>
+        <w:rPr>
+          <w:rFonts w:ascii="Times New Roman" w:eastAsia="Times New Roman" w:hAnsi="Times New Roman" w:cs="Times New Roman"/>
+          <w:sz w:val="24"/>
+          <w:szCs w:val="24"/>
+          <w:lang w:eastAsia="it-IT"/>
+        </w:rPr>
+        <w:t xml:space="preserve"> in </w:t>
+      </w:r>
+      <w:proofErr w:type="spellStart"/>
+      <w:r>
+        <w:rPr>
+          <w:rFonts w:ascii="Times New Roman" w:eastAsia="Times New Roman" w:hAnsi="Times New Roman" w:cs="Times New Roman"/>
+          <w:sz w:val="24"/>
+          <w:szCs w:val="24"/>
+          <w:lang w:eastAsia="it-IT"/>
+        </w:rPr>
+        <w:t>javascript</w:t>
+      </w:r>
+      <w:proofErr w:type="spellEnd"/>
+      <w:r>
+        <w:rPr>
+          <w:rFonts w:ascii="Times New Roman" w:eastAsia="Times New Roman" w:hAnsi="Times New Roman" w:cs="Times New Roman"/>
+          <w:sz w:val="24"/>
+          <w:szCs w:val="24"/>
+          <w:lang w:eastAsia="it-IT"/>
+        </w:rPr>
+        <w:t xml:space="preserve"> per bypassare ‘</w:t>
+      </w:r>
+      <w:proofErr w:type="spellStart"/>
+      <w:r>
+        <w:rPr>
+          <w:rFonts w:ascii="Times New Roman" w:eastAsia="Times New Roman" w:hAnsi="Times New Roman" w:cs="Times New Roman"/>
+          <w:sz w:val="24"/>
+          <w:szCs w:val="24"/>
+          <w:lang w:eastAsia="it-IT"/>
+        </w:rPr>
+        <w:t>if</w:t>
+      </w:r>
+      <w:proofErr w:type="spellEnd"/>
+      <w:r>
+        <w:rPr>
+          <w:rFonts w:ascii="Times New Roman" w:eastAsia="Times New Roman" w:hAnsi="Times New Roman" w:cs="Times New Roman"/>
+          <w:sz w:val="24"/>
+          <w:szCs w:val="24"/>
+          <w:lang w:eastAsia="it-IT"/>
+        </w:rPr>
+        <w:t>’ di Stata</w:t>
+      </w:r>
+      <w:r>
+        <w:rPr>
+          <w:rFonts w:ascii="Times New Roman" w:eastAsia="Times New Roman" w:hAnsi="Times New Roman" w:cs="Times New Roman"/>
+          <w:sz w:val="24"/>
+          <w:szCs w:val="24"/>
+          <w:lang w:eastAsia="it-IT"/>
+        </w:rPr>
+        <w:t>)</w:t>
+      </w:r>
       <w:r>
         <w:rPr>
           <w:rFonts w:ascii="Times New Roman" w:eastAsia="Times New Roman" w:hAnsi="Times New Roman" w:cs="Times New Roman"/>
@@ -344,60 +550,91 @@
           <w:rFonts w:ascii="Times New Roman" w:eastAsia="Times New Roman" w:hAnsi="Times New Roman" w:cs="Times New Roman"/>
           <w:sz w:val="24"/>
           <w:szCs w:val="24"/>
+          <w:highlight w:val="green"/>
+          <w:lang w:val="en-US" w:eastAsia="it-IT"/>
+        </w:rPr>
+        <w:t>logit</w:t>
+      </w:r>
+      <w:r>
+        <w:rPr>
+          <w:rFonts w:ascii="Times New Roman" w:eastAsia="Times New Roman" w:hAnsi="Times New Roman" w:cs="Times New Roman"/>
+          <w:sz w:val="24"/>
+          <w:szCs w:val="24"/>
+          <w:lang w:val="en-US" w:eastAsia="it-IT"/>
+        </w:rPr>
+        <w:t xml:space="preserve"> </w:t>
+      </w:r>
+      <w:proofErr w:type="spellStart"/>
+      <w:r>
+        <w:rPr>
+          <w:rFonts w:ascii="Times New Roman" w:eastAsia="Times New Roman" w:hAnsi="Times New Roman" w:cs="Times New Roman"/>
+          <w:sz w:val="24"/>
+          <w:szCs w:val="24"/>
+          <w:lang w:val="en-US" w:eastAsia="it-IT"/>
+        </w:rPr>
+        <w:t>dep_var</w:t>
+      </w:r>
+      <w:proofErr w:type="spellEnd"/>
+      <w:r>
+        <w:rPr>
+          <w:rFonts w:ascii="Times New Roman" w:eastAsia="Times New Roman" w:hAnsi="Times New Roman" w:cs="Times New Roman"/>
+          <w:sz w:val="24"/>
+          <w:szCs w:val="24"/>
+          <w:lang w:val="en-US" w:eastAsia="it-IT"/>
+        </w:rPr>
+        <w:t xml:space="preserve"> </w:t>
+      </w:r>
+      <w:proofErr w:type="spellStart"/>
+      <w:r>
+        <w:rPr>
+          <w:rFonts w:ascii="Times New Roman" w:eastAsia="Times New Roman" w:hAnsi="Times New Roman" w:cs="Times New Roman"/>
+          <w:sz w:val="24"/>
+          <w:szCs w:val="24"/>
+          <w:lang w:val="en-US" w:eastAsia="it-IT"/>
+        </w:rPr>
+        <w:t>indep_var</w:t>
+      </w:r>
+      <w:proofErr w:type="spellEnd"/>
+      <w:r>
+        <w:rPr>
+          <w:rFonts w:ascii="Times New Roman" w:eastAsia="Times New Roman" w:hAnsi="Times New Roman" w:cs="Times New Roman"/>
+          <w:sz w:val="24"/>
+          <w:szCs w:val="24"/>
+          <w:lang w:val="en-US" w:eastAsia="it-IT"/>
+        </w:rPr>
+        <w:t>(s)</w:t>
+      </w:r>
+      <w:r>
+        <w:rPr>
+          <w:rFonts w:ascii="Times New Roman" w:eastAsia="Times New Roman" w:hAnsi="Times New Roman" w:cs="Times New Roman"/>
+          <w:sz w:val="24"/>
+          <w:szCs w:val="24"/>
+          <w:lang w:val="en-US" w:eastAsia="it-IT"/>
+        </w:rPr>
+        <w:br/>
+      </w:r>
+      <w:r>
+        <w:rPr>
+          <w:rFonts w:ascii="Times New Roman" w:eastAsia="Times New Roman" w:hAnsi="Times New Roman" w:cs="Times New Roman"/>
+          <w:sz w:val="24"/>
+          <w:szCs w:val="24"/>
           <w:highlight w:val="yellow"/>
           <w:lang w:val="en-US" w:eastAsia="it-IT"/>
         </w:rPr>
-        <w:t>logit</w:t>
-      </w:r>
-      <w:r>
-        <w:rPr>
-          <w:rFonts w:ascii="Times New Roman" w:eastAsia="Times New Roman" w:hAnsi="Times New Roman" w:cs="Times New Roman"/>
-          <w:sz w:val="24"/>
-          <w:szCs w:val="24"/>
-          <w:lang w:val="en-US" w:eastAsia="it-IT"/>
-        </w:rPr>
-        <w:t xml:space="preserve"> </w:t>
-      </w:r>
-      <w:proofErr w:type="spellStart"/>
-      <w:r>
-        <w:rPr>
-          <w:rFonts w:ascii="Times New Roman" w:eastAsia="Times New Roman" w:hAnsi="Times New Roman" w:cs="Times New Roman"/>
-          <w:sz w:val="24"/>
-          <w:szCs w:val="24"/>
-          <w:lang w:val="en-US" w:eastAsia="it-IT"/>
-        </w:rPr>
-        <w:t>dep_var</w:t>
-      </w:r>
-      <w:proofErr w:type="spellEnd"/>
-      <w:r>
-        <w:rPr>
-          <w:rFonts w:ascii="Times New Roman" w:eastAsia="Times New Roman" w:hAnsi="Times New Roman" w:cs="Times New Roman"/>
-          <w:sz w:val="24"/>
-          <w:szCs w:val="24"/>
-          <w:lang w:val="en-US" w:eastAsia="it-IT"/>
-        </w:rPr>
-        <w:t xml:space="preserve"> </w:t>
-      </w:r>
-      <w:proofErr w:type="spellStart"/>
-      <w:r>
-        <w:rPr>
-          <w:rFonts w:ascii="Times New Roman" w:eastAsia="Times New Roman" w:hAnsi="Times New Roman" w:cs="Times New Roman"/>
-          <w:sz w:val="24"/>
-          <w:szCs w:val="24"/>
-          <w:lang w:val="en-US" w:eastAsia="it-IT"/>
-        </w:rPr>
-        <w:t>indep_var</w:t>
-      </w:r>
-      <w:proofErr w:type="spellEnd"/>
-      <w:r>
-        <w:rPr>
-          <w:rFonts w:ascii="Times New Roman" w:eastAsia="Times New Roman" w:hAnsi="Times New Roman" w:cs="Times New Roman"/>
-          <w:sz w:val="24"/>
-          <w:szCs w:val="24"/>
-          <w:lang w:val="en-US" w:eastAsia="it-IT"/>
-        </w:rPr>
-        <w:t>(s)</w:t>
-      </w:r>
+        <w:t xml:space="preserve">sort </w:t>
+      </w:r>
+      <w:proofErr w:type="spellStart"/>
+      <w:r>
+        <w:rPr>
+          <w:rFonts w:ascii="Times New Roman" w:eastAsia="Times New Roman" w:hAnsi="Times New Roman" w:cs="Times New Roman"/>
+          <w:sz w:val="24"/>
+          <w:szCs w:val="24"/>
+          <w:highlight w:val="yellow"/>
+          <w:lang w:val="en-US" w:eastAsia="it-IT"/>
+        </w:rPr>
+        <w:t>varname</w:t>
+      </w:r>
+      <w:proofErr w:type="spellEnd"/>
       <w:r>
         <w:rPr>
           <w:rFonts w:ascii="Times New Roman" w:eastAsia="Times New Roman" w:hAnsi="Times New Roman" w:cs="Times New Roman"/>
@@ -407,37 +644,8 @@
         </w:rPr>
         <w:br/>
       </w:r>
-      <w:r>
-        <w:rPr>
-          <w:rFonts w:ascii="Times New Roman" w:eastAsia="Times New Roman" w:hAnsi="Times New Roman" w:cs="Times New Roman"/>
-          <w:sz w:val="24"/>
-          <w:szCs w:val="24"/>
-          <w:highlight w:val="yellow"/>
-          <w:lang w:val="en-US" w:eastAsia="it-IT"/>
-        </w:rPr>
-        <w:t xml:space="preserve">sort </w:t>
-      </w:r>
-      <w:proofErr w:type="spellStart"/>
-      <w:r>
-        <w:rPr>
-          <w:rFonts w:ascii="Times New Roman" w:eastAsia="Times New Roman" w:hAnsi="Times New Roman" w:cs="Times New Roman"/>
-          <w:sz w:val="24"/>
-          <w:szCs w:val="24"/>
-          <w:highlight w:val="yellow"/>
-          <w:lang w:val="en-US" w:eastAsia="it-IT"/>
-        </w:rPr>
-        <w:t>varname</w:t>
-      </w:r>
-      <w:proofErr w:type="spellEnd"/>
-      <w:r>
-        <w:rPr>
-          <w:rFonts w:ascii="Times New Roman" w:eastAsia="Times New Roman" w:hAnsi="Times New Roman" w:cs="Times New Roman"/>
-          <w:sz w:val="24"/>
-          <w:szCs w:val="24"/>
-          <w:lang w:val="en-US" w:eastAsia="it-IT"/>
-        </w:rPr>
-        <w:br/>
-      </w:r>
+      <w:bookmarkStart w:id="0" w:name="_GoBack"/>
+      <w:bookmarkEnd w:id="0"/>
     </w:p>
     <w:p>
       <w:pPr>

</xml_diff>

<commit_message>
Report scripts and documents moved to folder 'StartJSroadmap'.
</commit_message>
<xml_diff>
--- a/starJSroadmap/Priorità.docx
+++ b/starJSroadmap/Priorità.docx
@@ -31,7 +31,7 @@
           <w:bCs/>
           <w:sz w:val="24"/>
           <w:szCs w:val="24"/>
-          <w:highlight w:val="yellow"/>
+          <w:highlight w:val="green"/>
           <w:lang w:eastAsia="it-IT"/>
         </w:rPr>
         <w:t>[TESTARE]</w:t>
@@ -52,505 +52,351 @@
           <w:rFonts w:ascii="Times New Roman" w:eastAsia="Times New Roman" w:hAnsi="Times New Roman" w:cs="Times New Roman"/>
           <w:sz w:val="24"/>
           <w:szCs w:val="24"/>
-          <w:highlight w:val="yellow"/>
+          <w:highlight w:val="green"/>
           <w:lang w:eastAsia="it-IT"/>
         </w:rPr>
         <w:t>replace</w:t>
       </w:r>
       <w:proofErr w:type="spellEnd"/>
-      <w:r>
-        <w:rPr>
-          <w:rFonts w:ascii="Times New Roman" w:eastAsia="Times New Roman" w:hAnsi="Times New Roman" w:cs="Times New Roman"/>
-          <w:sz w:val="24"/>
-          <w:szCs w:val="24"/>
-          <w:lang w:eastAsia="it-IT"/>
-        </w:rPr>
-        <w:br/>
-      </w:r>
-      <w:proofErr w:type="spellStart"/>
-      <w:r>
-        <w:rPr>
-          <w:rFonts w:ascii="Times New Roman" w:eastAsia="Times New Roman" w:hAnsi="Times New Roman" w:cs="Times New Roman"/>
-          <w:sz w:val="24"/>
-          <w:szCs w:val="24"/>
-          <w:highlight w:val="red"/>
-          <w:lang w:eastAsia="it-IT"/>
-        </w:rPr>
-        <w:t>recode</w:t>
-      </w:r>
-      <w:proofErr w:type="spellEnd"/>
-      <w:r>
-        <w:rPr>
-          <w:rFonts w:ascii="Times New Roman" w:eastAsia="Times New Roman" w:hAnsi="Times New Roman" w:cs="Times New Roman"/>
-          <w:sz w:val="24"/>
-          <w:szCs w:val="24"/>
-          <w:highlight w:val="red"/>
-          <w:lang w:eastAsia="it-IT"/>
-        </w:rPr>
-        <w:t>, generate ( )</w:t>
-      </w:r>
-      <w:r>
-        <w:rPr>
-          <w:rFonts w:ascii="Times New Roman" w:eastAsia="Times New Roman" w:hAnsi="Times New Roman" w:cs="Times New Roman"/>
-          <w:sz w:val="24"/>
-          <w:szCs w:val="24"/>
-          <w:lang w:eastAsia="it-IT"/>
-        </w:rPr>
-        <w:br/>
-      </w:r>
-      <w:r>
-        <w:rPr>
-          <w:rFonts w:ascii="Times New Roman" w:eastAsia="Times New Roman" w:hAnsi="Times New Roman" w:cs="Times New Roman"/>
-          <w:sz w:val="24"/>
-          <w:szCs w:val="24"/>
-          <w:highlight w:val="red"/>
-          <w:lang w:eastAsia="it-IT"/>
-        </w:rPr>
-        <w:t xml:space="preserve">label </w:t>
-      </w:r>
-      <w:proofErr w:type="spellStart"/>
-      <w:r>
-        <w:rPr>
-          <w:rFonts w:ascii="Times New Roman" w:eastAsia="Times New Roman" w:hAnsi="Times New Roman" w:cs="Times New Roman"/>
-          <w:sz w:val="24"/>
-          <w:szCs w:val="24"/>
-          <w:highlight w:val="red"/>
-          <w:lang w:eastAsia="it-IT"/>
-        </w:rPr>
-        <w:t>variable</w:t>
-      </w:r>
-      <w:proofErr w:type="spellEnd"/>
-      <w:r>
-        <w:rPr>
-          <w:rFonts w:ascii="Times New Roman" w:eastAsia="Times New Roman" w:hAnsi="Times New Roman" w:cs="Times New Roman"/>
-          <w:sz w:val="24"/>
-          <w:szCs w:val="24"/>
-          <w:lang w:eastAsia="it-IT"/>
-        </w:rPr>
-        <w:br/>
-      </w:r>
-      <w:proofErr w:type="spellStart"/>
-      <w:r>
-        <w:rPr>
-          <w:rFonts w:ascii="Times New Roman" w:eastAsia="Times New Roman" w:hAnsi="Times New Roman" w:cs="Times New Roman"/>
-          <w:sz w:val="24"/>
-          <w:szCs w:val="24"/>
-          <w:highlight w:val="green"/>
-          <w:lang w:eastAsia="it-IT"/>
-        </w:rPr>
-        <w:t>if</w:t>
-      </w:r>
-      <w:proofErr w:type="spellEnd"/>
-      <w:r>
-        <w:rPr>
-          <w:rFonts w:ascii="Times New Roman" w:eastAsia="Times New Roman" w:hAnsi="Times New Roman" w:cs="Times New Roman"/>
-          <w:sz w:val="24"/>
-          <w:szCs w:val="24"/>
-          <w:lang w:eastAsia="it-IT"/>
-        </w:rPr>
-        <w:t xml:space="preserve"> [</w:t>
-      </w:r>
-      <w:r>
-        <w:rPr>
-          <w:rFonts w:ascii="Times New Roman" w:eastAsia="Times New Roman" w:hAnsi="Times New Roman" w:cs="Times New Roman"/>
-          <w:sz w:val="24"/>
-          <w:szCs w:val="24"/>
-          <w:lang w:eastAsia="it-IT"/>
-        </w:rPr>
-        <w:t>ora funziona anche con le etichette</w:t>
-      </w:r>
-      <w:r>
-        <w:rPr>
-          <w:rFonts w:ascii="Times New Roman" w:eastAsia="Times New Roman" w:hAnsi="Times New Roman" w:cs="Times New Roman"/>
-          <w:sz w:val="24"/>
-          <w:szCs w:val="24"/>
-          <w:lang w:eastAsia="it-IT"/>
-        </w:rPr>
-        <w:t>]</w:t>
-      </w:r>
-      <w:r>
-        <w:rPr>
-          <w:rFonts w:ascii="Times New Roman" w:eastAsia="Times New Roman" w:hAnsi="Times New Roman" w:cs="Times New Roman"/>
-          <w:sz w:val="24"/>
-          <w:szCs w:val="24"/>
-          <w:lang w:eastAsia="it-IT"/>
-        </w:rPr>
-        <w:br/>
-      </w:r>
-      <w:r>
-        <w:rPr>
-          <w:rFonts w:ascii="Times New Roman" w:eastAsia="Times New Roman" w:hAnsi="Times New Roman" w:cs="Times New Roman"/>
-          <w:sz w:val="24"/>
-          <w:szCs w:val="24"/>
-          <w:highlight w:val="yellow"/>
-          <w:lang w:eastAsia="it-IT"/>
-        </w:rPr>
-        <w:t>drop</w:t>
-      </w:r>
-      <w:r>
-        <w:rPr>
-          <w:rFonts w:ascii="Times New Roman" w:eastAsia="Times New Roman" w:hAnsi="Times New Roman" w:cs="Times New Roman"/>
-          <w:sz w:val="24"/>
-          <w:szCs w:val="24"/>
-          <w:lang w:eastAsia="it-IT"/>
-        </w:rPr>
-        <w:t>(</w:t>
-      </w:r>
-      <w:r>
-        <w:rPr>
-          <w:rFonts w:ascii="Times New Roman" w:eastAsia="Times New Roman" w:hAnsi="Times New Roman" w:cs="Times New Roman"/>
-          <w:sz w:val="24"/>
-          <w:szCs w:val="24"/>
-          <w:lang w:eastAsia="it-IT"/>
-        </w:rPr>
-        <w:t xml:space="preserve">serve </w:t>
-      </w:r>
-      <w:proofErr w:type="spellStart"/>
-      <w:r>
-        <w:rPr>
-          <w:rFonts w:ascii="Times New Roman" w:eastAsia="Times New Roman" w:hAnsi="Times New Roman" w:cs="Times New Roman"/>
-          <w:i/>
-          <w:iCs/>
-          <w:sz w:val="24"/>
-          <w:szCs w:val="24"/>
-          <w:lang w:eastAsia="it-IT"/>
-        </w:rPr>
-        <w:t>if</w:t>
-      </w:r>
-      <w:proofErr w:type="spellEnd"/>
-      <w:r>
-        <w:rPr>
-          <w:rFonts w:ascii="Times New Roman" w:eastAsia="Times New Roman" w:hAnsi="Times New Roman" w:cs="Times New Roman"/>
-          <w:i/>
-          <w:iCs/>
-          <w:sz w:val="24"/>
-          <w:szCs w:val="24"/>
-          <w:lang w:eastAsia="it-IT"/>
-        </w:rPr>
-        <w:t xml:space="preserve"> </w:t>
-      </w:r>
-      <w:proofErr w:type="spellStart"/>
-      <w:r>
-        <w:rPr>
-          <w:rFonts w:ascii="Times New Roman" w:eastAsia="Times New Roman" w:hAnsi="Times New Roman" w:cs="Times New Roman"/>
-          <w:i/>
-          <w:iCs/>
-          <w:sz w:val="24"/>
-          <w:szCs w:val="24"/>
-          <w:lang w:eastAsia="it-IT"/>
-        </w:rPr>
-        <w:t>statement</w:t>
-      </w:r>
-      <w:proofErr w:type="spellEnd"/>
-      <w:r>
-        <w:rPr>
-          <w:rFonts w:ascii="Times New Roman" w:eastAsia="Times New Roman" w:hAnsi="Times New Roman" w:cs="Times New Roman"/>
-          <w:sz w:val="24"/>
-          <w:szCs w:val="24"/>
-          <w:lang w:eastAsia="it-IT"/>
-        </w:rPr>
-        <w:t xml:space="preserve"> in </w:t>
-      </w:r>
-      <w:proofErr w:type="spellStart"/>
-      <w:r>
-        <w:rPr>
-          <w:rFonts w:ascii="Times New Roman" w:eastAsia="Times New Roman" w:hAnsi="Times New Roman" w:cs="Times New Roman"/>
-          <w:sz w:val="24"/>
-          <w:szCs w:val="24"/>
-          <w:lang w:eastAsia="it-IT"/>
-        </w:rPr>
-        <w:t>javascript</w:t>
-      </w:r>
-      <w:proofErr w:type="spellEnd"/>
-      <w:r>
-        <w:rPr>
-          <w:rFonts w:ascii="Times New Roman" w:eastAsia="Times New Roman" w:hAnsi="Times New Roman" w:cs="Times New Roman"/>
-          <w:sz w:val="24"/>
-          <w:szCs w:val="24"/>
-          <w:lang w:eastAsia="it-IT"/>
-        </w:rPr>
-        <w:t xml:space="preserve"> per bypassare ‘</w:t>
-      </w:r>
-      <w:proofErr w:type="spellStart"/>
-      <w:r>
-        <w:rPr>
-          <w:rFonts w:ascii="Times New Roman" w:eastAsia="Times New Roman" w:hAnsi="Times New Roman" w:cs="Times New Roman"/>
-          <w:sz w:val="24"/>
-          <w:szCs w:val="24"/>
-          <w:lang w:eastAsia="it-IT"/>
-        </w:rPr>
-        <w:t>if</w:t>
-      </w:r>
-      <w:proofErr w:type="spellEnd"/>
-      <w:r>
-        <w:rPr>
-          <w:rFonts w:ascii="Times New Roman" w:eastAsia="Times New Roman" w:hAnsi="Times New Roman" w:cs="Times New Roman"/>
-          <w:sz w:val="24"/>
-          <w:szCs w:val="24"/>
-          <w:lang w:eastAsia="it-IT"/>
-        </w:rPr>
-        <w:t>’ di Stata</w:t>
-      </w:r>
-      <w:r>
-        <w:rPr>
-          <w:rFonts w:ascii="Times New Roman" w:eastAsia="Times New Roman" w:hAnsi="Times New Roman" w:cs="Times New Roman"/>
-          <w:sz w:val="24"/>
-          <w:szCs w:val="24"/>
-          <w:lang w:eastAsia="it-IT"/>
-        </w:rPr>
-        <w:t>)</w:t>
-      </w:r>
-      <w:r>
-        <w:rPr>
-          <w:rFonts w:ascii="Times New Roman" w:eastAsia="Times New Roman" w:hAnsi="Times New Roman" w:cs="Times New Roman"/>
-          <w:sz w:val="24"/>
-          <w:szCs w:val="24"/>
-          <w:lang w:eastAsia="it-IT"/>
-        </w:rPr>
-        <w:br/>
-      </w:r>
-      <w:proofErr w:type="spellStart"/>
-      <w:r>
-        <w:rPr>
-          <w:rFonts w:ascii="Times New Roman" w:eastAsia="Times New Roman" w:hAnsi="Times New Roman" w:cs="Times New Roman"/>
-          <w:sz w:val="24"/>
-          <w:szCs w:val="24"/>
-          <w:highlight w:val="yellow"/>
-          <w:lang w:eastAsia="it-IT"/>
-        </w:rPr>
-        <w:t>keep</w:t>
-      </w:r>
-      <w:proofErr w:type="spellEnd"/>
-      <w:r>
-        <w:rPr>
-          <w:rFonts w:ascii="Times New Roman" w:eastAsia="Times New Roman" w:hAnsi="Times New Roman" w:cs="Times New Roman"/>
-          <w:sz w:val="24"/>
-          <w:szCs w:val="24"/>
-          <w:lang w:eastAsia="it-IT"/>
-        </w:rPr>
-        <w:t xml:space="preserve"> (</w:t>
-      </w:r>
-      <w:r>
-        <w:rPr>
-          <w:rFonts w:ascii="Times New Roman" w:eastAsia="Times New Roman" w:hAnsi="Times New Roman" w:cs="Times New Roman"/>
-          <w:sz w:val="24"/>
-          <w:szCs w:val="24"/>
-          <w:lang w:eastAsia="it-IT"/>
-        </w:rPr>
-        <w:t xml:space="preserve">serve </w:t>
-      </w:r>
-      <w:proofErr w:type="spellStart"/>
-      <w:r>
-        <w:rPr>
-          <w:rFonts w:ascii="Times New Roman" w:eastAsia="Times New Roman" w:hAnsi="Times New Roman" w:cs="Times New Roman"/>
-          <w:i/>
-          <w:iCs/>
-          <w:sz w:val="24"/>
-          <w:szCs w:val="24"/>
-          <w:lang w:eastAsia="it-IT"/>
-        </w:rPr>
-        <w:t>if</w:t>
-      </w:r>
-      <w:proofErr w:type="spellEnd"/>
-      <w:r>
-        <w:rPr>
-          <w:rFonts w:ascii="Times New Roman" w:eastAsia="Times New Roman" w:hAnsi="Times New Roman" w:cs="Times New Roman"/>
-          <w:i/>
-          <w:iCs/>
-          <w:sz w:val="24"/>
-          <w:szCs w:val="24"/>
-          <w:lang w:eastAsia="it-IT"/>
-        </w:rPr>
-        <w:t xml:space="preserve"> </w:t>
-      </w:r>
-      <w:proofErr w:type="spellStart"/>
-      <w:r>
-        <w:rPr>
-          <w:rFonts w:ascii="Times New Roman" w:eastAsia="Times New Roman" w:hAnsi="Times New Roman" w:cs="Times New Roman"/>
-          <w:i/>
-          <w:iCs/>
-          <w:sz w:val="24"/>
-          <w:szCs w:val="24"/>
-          <w:lang w:eastAsia="it-IT"/>
-        </w:rPr>
-        <w:t>statement</w:t>
-      </w:r>
-      <w:proofErr w:type="spellEnd"/>
-      <w:r>
-        <w:rPr>
-          <w:rFonts w:ascii="Times New Roman" w:eastAsia="Times New Roman" w:hAnsi="Times New Roman" w:cs="Times New Roman"/>
-          <w:sz w:val="24"/>
-          <w:szCs w:val="24"/>
-          <w:lang w:eastAsia="it-IT"/>
-        </w:rPr>
-        <w:t xml:space="preserve"> in </w:t>
-      </w:r>
-      <w:proofErr w:type="spellStart"/>
-      <w:r>
-        <w:rPr>
-          <w:rFonts w:ascii="Times New Roman" w:eastAsia="Times New Roman" w:hAnsi="Times New Roman" w:cs="Times New Roman"/>
-          <w:sz w:val="24"/>
-          <w:szCs w:val="24"/>
-          <w:lang w:eastAsia="it-IT"/>
-        </w:rPr>
-        <w:t>javascript</w:t>
-      </w:r>
-      <w:proofErr w:type="spellEnd"/>
-      <w:r>
-        <w:rPr>
-          <w:rFonts w:ascii="Times New Roman" w:eastAsia="Times New Roman" w:hAnsi="Times New Roman" w:cs="Times New Roman"/>
-          <w:sz w:val="24"/>
-          <w:szCs w:val="24"/>
-          <w:lang w:eastAsia="it-IT"/>
-        </w:rPr>
-        <w:t xml:space="preserve"> per bypassare ‘</w:t>
-      </w:r>
-      <w:proofErr w:type="spellStart"/>
-      <w:r>
-        <w:rPr>
-          <w:rFonts w:ascii="Times New Roman" w:eastAsia="Times New Roman" w:hAnsi="Times New Roman" w:cs="Times New Roman"/>
-          <w:sz w:val="24"/>
-          <w:szCs w:val="24"/>
-          <w:lang w:eastAsia="it-IT"/>
-        </w:rPr>
-        <w:t>if</w:t>
-      </w:r>
-      <w:proofErr w:type="spellEnd"/>
-      <w:r>
-        <w:rPr>
-          <w:rFonts w:ascii="Times New Roman" w:eastAsia="Times New Roman" w:hAnsi="Times New Roman" w:cs="Times New Roman"/>
-          <w:sz w:val="24"/>
-          <w:szCs w:val="24"/>
-          <w:lang w:eastAsia="it-IT"/>
-        </w:rPr>
-        <w:t>’ di Stata</w:t>
-      </w:r>
-      <w:r>
-        <w:rPr>
-          <w:rFonts w:ascii="Times New Roman" w:eastAsia="Times New Roman" w:hAnsi="Times New Roman" w:cs="Times New Roman"/>
-          <w:sz w:val="24"/>
-          <w:szCs w:val="24"/>
-          <w:lang w:eastAsia="it-IT"/>
-        </w:rPr>
-        <w:t>)</w:t>
-      </w:r>
-      <w:r>
-        <w:rPr>
-          <w:rFonts w:ascii="Times New Roman" w:eastAsia="Times New Roman" w:hAnsi="Times New Roman" w:cs="Times New Roman"/>
-          <w:sz w:val="24"/>
-          <w:szCs w:val="24"/>
-          <w:lang w:eastAsia="it-IT"/>
-        </w:rPr>
-        <w:br/>
-      </w:r>
-      <w:proofErr w:type="spellStart"/>
-      <w:r>
-        <w:rPr>
-          <w:rFonts w:ascii="Times New Roman" w:eastAsia="Times New Roman" w:hAnsi="Times New Roman" w:cs="Times New Roman"/>
-          <w:b/>
-          <w:bCs/>
-          <w:sz w:val="24"/>
-          <w:szCs w:val="24"/>
-          <w:lang w:eastAsia="it-IT"/>
-        </w:rPr>
-        <w:t>regress</w:t>
-      </w:r>
-      <w:proofErr w:type="spellEnd"/>
-      <w:r>
-        <w:rPr>
-          <w:rFonts w:ascii="Times New Roman" w:eastAsia="Times New Roman" w:hAnsi="Times New Roman" w:cs="Times New Roman"/>
-          <w:b/>
-          <w:bCs/>
-          <w:sz w:val="24"/>
-          <w:szCs w:val="24"/>
-          <w:lang w:eastAsia="it-IT"/>
-        </w:rPr>
-        <w:t xml:space="preserve"> </w:t>
-      </w:r>
-      <w:proofErr w:type="spellStart"/>
-      <w:r>
-        <w:rPr>
-          <w:rFonts w:ascii="Times New Roman" w:eastAsia="Times New Roman" w:hAnsi="Times New Roman" w:cs="Times New Roman"/>
-          <w:b/>
-          <w:bCs/>
-          <w:sz w:val="24"/>
-          <w:szCs w:val="24"/>
-          <w:lang w:eastAsia="it-IT"/>
-        </w:rPr>
-        <w:t>dep_var</w:t>
-      </w:r>
-      <w:proofErr w:type="spellEnd"/>
-      <w:r>
-        <w:rPr>
-          <w:rFonts w:ascii="Times New Roman" w:eastAsia="Times New Roman" w:hAnsi="Times New Roman" w:cs="Times New Roman"/>
-          <w:b/>
-          <w:bCs/>
-          <w:sz w:val="24"/>
-          <w:szCs w:val="24"/>
-          <w:lang w:eastAsia="it-IT"/>
-        </w:rPr>
-        <w:t xml:space="preserve"> </w:t>
-      </w:r>
-      <w:proofErr w:type="spellStart"/>
-      <w:r>
-        <w:rPr>
-          <w:rFonts w:ascii="Times New Roman" w:eastAsia="Times New Roman" w:hAnsi="Times New Roman" w:cs="Times New Roman"/>
-          <w:b/>
-          <w:bCs/>
-          <w:sz w:val="24"/>
-          <w:szCs w:val="24"/>
-          <w:lang w:eastAsia="it-IT"/>
-        </w:rPr>
-        <w:t>indep_var</w:t>
-      </w:r>
-      <w:proofErr w:type="spellEnd"/>
-      <w:r>
-        <w:rPr>
-          <w:rFonts w:ascii="Times New Roman" w:eastAsia="Times New Roman" w:hAnsi="Times New Roman" w:cs="Times New Roman"/>
-          <w:b/>
-          <w:bCs/>
-          <w:sz w:val="24"/>
-          <w:szCs w:val="24"/>
-          <w:lang w:eastAsia="it-IT"/>
-        </w:rPr>
-        <w:t>(s)</w:t>
-      </w:r>
-      <w:r>
-        <w:rPr>
-          <w:rFonts w:ascii="Times New Roman" w:eastAsia="Times New Roman" w:hAnsi="Times New Roman" w:cs="Times New Roman"/>
-          <w:b/>
-          <w:bCs/>
-          <w:sz w:val="24"/>
-          <w:szCs w:val="24"/>
-          <w:highlight w:val="red"/>
-          <w:lang w:eastAsia="it-IT"/>
-        </w:rPr>
-        <w:t>, beta</w:t>
-      </w:r>
-      <w:r>
-        <w:rPr>
-          <w:rFonts w:ascii="Times New Roman" w:eastAsia="Times New Roman" w:hAnsi="Times New Roman" w:cs="Times New Roman"/>
-          <w:b/>
-          <w:bCs/>
-          <w:sz w:val="24"/>
-          <w:szCs w:val="24"/>
-          <w:lang w:eastAsia="it-IT"/>
-        </w:rPr>
-        <w:br/>
-      </w:r>
     </w:p>
     <w:p>
       <w:pPr>
         <w:rPr>
-          <w:lang w:val="en-US"/>
+          <w:rFonts w:ascii="Times New Roman" w:eastAsia="Times New Roman" w:hAnsi="Times New Roman" w:cs="Times New Roman"/>
+          <w:sz w:val="24"/>
+          <w:szCs w:val="24"/>
+          <w:highlight w:val="yellow"/>
+          <w:lang w:eastAsia="it-IT"/>
         </w:rPr>
       </w:pPr>
-      <w:r>
+      <w:proofErr w:type="spellStart"/>
+      <w:r>
+        <w:rPr>
+          <w:rFonts w:ascii="Times New Roman" w:eastAsia="Times New Roman" w:hAnsi="Times New Roman" w:cs="Times New Roman"/>
+          <w:sz w:val="24"/>
+          <w:szCs w:val="24"/>
+          <w:highlight w:val="yellow"/>
+          <w:lang w:eastAsia="it-IT"/>
+        </w:rPr>
+        <w:t>recode</w:t>
+      </w:r>
+      <w:proofErr w:type="spellEnd"/>
+      <w:r>
+        <w:rPr>
+          <w:rFonts w:ascii="Times New Roman" w:eastAsia="Times New Roman" w:hAnsi="Times New Roman" w:cs="Times New Roman"/>
+          <w:sz w:val="24"/>
+          <w:szCs w:val="24"/>
+          <w:highlight w:val="yellow"/>
+          <w:lang w:eastAsia="it-IT"/>
+        </w:rPr>
+        <w:t>, generate ( )</w:t>
+      </w:r>
+      <w:r>
+        <w:rPr>
+          <w:rFonts w:ascii="Times New Roman" w:eastAsia="Times New Roman" w:hAnsi="Times New Roman" w:cs="Times New Roman"/>
+          <w:sz w:val="24"/>
+          <w:szCs w:val="24"/>
+          <w:lang w:eastAsia="it-IT"/>
+        </w:rPr>
+        <w:t xml:space="preserve"> [</w:t>
+      </w:r>
+      <w:r>
+        <w:rPr>
+          <w:rFonts w:ascii="Times New Roman" w:eastAsia="Times New Roman" w:hAnsi="Times New Roman" w:cs="Times New Roman"/>
+          <w:sz w:val="24"/>
+          <w:szCs w:val="24"/>
+          <w:lang w:eastAsia="it-IT"/>
+        </w:rPr>
+        <w:t>Prima versione JS</w:t>
+      </w:r>
+      <w:r>
+        <w:rPr>
+          <w:rFonts w:ascii="Times New Roman" w:eastAsia="Times New Roman" w:hAnsi="Times New Roman" w:cs="Times New Roman"/>
+          <w:sz w:val="24"/>
+          <w:szCs w:val="24"/>
+          <w:lang w:eastAsia="it-IT"/>
+        </w:rPr>
+        <w:t>]</w:t>
+      </w:r>
+    </w:p>
+    <w:p>
+      <w:pPr>
         <w:rPr>
           <w:rFonts w:ascii="Times New Roman" w:eastAsia="Times New Roman" w:hAnsi="Times New Roman" w:cs="Times New Roman"/>
           <w:sz w:val="24"/>
           <w:szCs w:val="24"/>
           <w:highlight w:val="green"/>
+          <w:lang w:eastAsia="it-IT"/>
+        </w:rPr>
+      </w:pPr>
+      <w:r>
+        <w:rPr>
+          <w:rFonts w:ascii="Times New Roman" w:eastAsia="Times New Roman" w:hAnsi="Times New Roman" w:cs="Times New Roman"/>
+          <w:sz w:val="24"/>
+          <w:szCs w:val="24"/>
+          <w:highlight w:val="yellow"/>
+          <w:lang w:eastAsia="it-IT"/>
+        </w:rPr>
+        <w:t xml:space="preserve">label </w:t>
+      </w:r>
+      <w:proofErr w:type="spellStart"/>
+      <w:r>
+        <w:rPr>
+          <w:rFonts w:ascii="Times New Roman" w:eastAsia="Times New Roman" w:hAnsi="Times New Roman" w:cs="Times New Roman"/>
+          <w:sz w:val="24"/>
+          <w:szCs w:val="24"/>
+          <w:highlight w:val="yellow"/>
+          <w:lang w:eastAsia="it-IT"/>
+        </w:rPr>
+        <w:t>variable</w:t>
+      </w:r>
+      <w:proofErr w:type="spellEnd"/>
+      <w:r>
+        <w:rPr>
+          <w:rFonts w:ascii="Times New Roman" w:eastAsia="Times New Roman" w:hAnsi="Times New Roman" w:cs="Times New Roman"/>
+          <w:sz w:val="24"/>
+          <w:szCs w:val="24"/>
+          <w:lang w:eastAsia="it-IT"/>
+        </w:rPr>
+        <w:t xml:space="preserve"> [</w:t>
+      </w:r>
+      <w:r>
+        <w:rPr>
+          <w:rFonts w:ascii="Times New Roman" w:eastAsia="Times New Roman" w:hAnsi="Times New Roman" w:cs="Times New Roman"/>
+          <w:sz w:val="24"/>
+          <w:szCs w:val="24"/>
+          <w:lang w:eastAsia="it-IT"/>
+        </w:rPr>
+        <w:t>Prima versione JS</w:t>
+      </w:r>
+      <w:r>
+        <w:rPr>
+          <w:rFonts w:ascii="Times New Roman" w:eastAsia="Times New Roman" w:hAnsi="Times New Roman" w:cs="Times New Roman"/>
+          <w:sz w:val="24"/>
+          <w:szCs w:val="24"/>
+          <w:lang w:eastAsia="it-IT"/>
+        </w:rPr>
+        <w:t>]</w:t>
+      </w:r>
+      <w:r>
+        <w:rPr>
+          <w:rFonts w:ascii="Times New Roman" w:eastAsia="Times New Roman" w:hAnsi="Times New Roman" w:cs="Times New Roman"/>
+          <w:sz w:val="24"/>
+          <w:szCs w:val="24"/>
+          <w:lang w:eastAsia="it-IT"/>
+        </w:rPr>
+        <w:br/>
+      </w:r>
+    </w:p>
+    <w:p>
+      <w:pPr>
+        <w:rPr>
+          <w:rFonts w:ascii="Times New Roman" w:eastAsia="Times New Roman" w:hAnsi="Times New Roman" w:cs="Times New Roman"/>
+          <w:b/>
+          <w:bCs/>
+          <w:sz w:val="24"/>
+          <w:szCs w:val="24"/>
+          <w:lang w:eastAsia="it-IT"/>
+        </w:rPr>
+      </w:pPr>
+      <w:proofErr w:type="spellStart"/>
+      <w:r>
+        <w:rPr>
+          <w:rFonts w:ascii="Times New Roman" w:eastAsia="Times New Roman" w:hAnsi="Times New Roman" w:cs="Times New Roman"/>
+          <w:sz w:val="24"/>
+          <w:szCs w:val="24"/>
+          <w:highlight w:val="green"/>
+          <w:lang w:eastAsia="it-IT"/>
+        </w:rPr>
+        <w:t>if</w:t>
+      </w:r>
+      <w:proofErr w:type="spellEnd"/>
+      <w:r>
+        <w:rPr>
+          <w:rFonts w:ascii="Times New Roman" w:eastAsia="Times New Roman" w:hAnsi="Times New Roman" w:cs="Times New Roman"/>
+          <w:sz w:val="24"/>
+          <w:szCs w:val="24"/>
+          <w:lang w:eastAsia="it-IT"/>
+        </w:rPr>
+        <w:t xml:space="preserve"> [</w:t>
+      </w:r>
+      <w:r>
+        <w:rPr>
+          <w:rFonts w:ascii="Times New Roman" w:eastAsia="Times New Roman" w:hAnsi="Times New Roman" w:cs="Times New Roman"/>
+          <w:sz w:val="24"/>
+          <w:szCs w:val="24"/>
+          <w:lang w:eastAsia="it-IT"/>
+        </w:rPr>
+        <w:t>ora funziona anche con le etichette</w:t>
+      </w:r>
+      <w:r>
+        <w:rPr>
+          <w:rFonts w:ascii="Times New Roman" w:eastAsia="Times New Roman" w:hAnsi="Times New Roman" w:cs="Times New Roman"/>
+          <w:sz w:val="24"/>
+          <w:szCs w:val="24"/>
+          <w:lang w:eastAsia="it-IT"/>
+        </w:rPr>
+        <w:t>]</w:t>
+      </w:r>
+      <w:r>
+        <w:rPr>
+          <w:rFonts w:ascii="Times New Roman" w:eastAsia="Times New Roman" w:hAnsi="Times New Roman" w:cs="Times New Roman"/>
+          <w:sz w:val="24"/>
+          <w:szCs w:val="24"/>
+          <w:lang w:eastAsia="it-IT"/>
+        </w:rPr>
+        <w:br/>
+      </w:r>
+      <w:r>
+        <w:rPr>
+          <w:rFonts w:ascii="Times New Roman" w:eastAsia="Times New Roman" w:hAnsi="Times New Roman" w:cs="Times New Roman"/>
+          <w:sz w:val="24"/>
+          <w:szCs w:val="24"/>
+          <w:highlight w:val="green"/>
+          <w:lang w:eastAsia="it-IT"/>
+        </w:rPr>
+        <w:t>drop</w:t>
+      </w:r>
+      <w:r>
+        <w:rPr>
+          <w:rFonts w:ascii="Times New Roman" w:eastAsia="Times New Roman" w:hAnsi="Times New Roman" w:cs="Times New Roman"/>
+          <w:sz w:val="24"/>
+          <w:szCs w:val="24"/>
+          <w:lang w:eastAsia="it-IT"/>
+        </w:rPr>
+        <w:br/>
+      </w:r>
+      <w:proofErr w:type="spellStart"/>
+      <w:r>
+        <w:rPr>
+          <w:rFonts w:ascii="Times New Roman" w:eastAsia="Times New Roman" w:hAnsi="Times New Roman" w:cs="Times New Roman"/>
+          <w:sz w:val="24"/>
+          <w:szCs w:val="24"/>
+          <w:highlight w:val="green"/>
+          <w:lang w:eastAsia="it-IT"/>
+        </w:rPr>
+        <w:t>keep</w:t>
+      </w:r>
+      <w:proofErr w:type="spellEnd"/>
+      <w:r>
+        <w:rPr>
+          <w:rFonts w:ascii="Times New Roman" w:eastAsia="Times New Roman" w:hAnsi="Times New Roman" w:cs="Times New Roman"/>
+          <w:sz w:val="24"/>
+          <w:szCs w:val="24"/>
+          <w:lang w:eastAsia="it-IT"/>
+        </w:rPr>
+        <w:t xml:space="preserve"> </w:t>
+      </w:r>
+      <w:r>
+        <w:rPr>
+          <w:rFonts w:ascii="Times New Roman" w:eastAsia="Times New Roman" w:hAnsi="Times New Roman" w:cs="Times New Roman"/>
+          <w:sz w:val="24"/>
+          <w:szCs w:val="24"/>
+          <w:lang w:eastAsia="it-IT"/>
+        </w:rPr>
+        <w:br/>
+      </w:r>
+      <w:proofErr w:type="spellStart"/>
+      <w:r>
+        <w:rPr>
+          <w:rFonts w:ascii="Times New Roman" w:eastAsia="Times New Roman" w:hAnsi="Times New Roman" w:cs="Times New Roman"/>
+          <w:b/>
+          <w:bCs/>
+          <w:sz w:val="24"/>
+          <w:szCs w:val="24"/>
+          <w:lang w:eastAsia="it-IT"/>
+        </w:rPr>
+        <w:t>regress</w:t>
+      </w:r>
+      <w:proofErr w:type="spellEnd"/>
+      <w:r>
+        <w:rPr>
+          <w:rFonts w:ascii="Times New Roman" w:eastAsia="Times New Roman" w:hAnsi="Times New Roman" w:cs="Times New Roman"/>
+          <w:b/>
+          <w:bCs/>
+          <w:sz w:val="24"/>
+          <w:szCs w:val="24"/>
+          <w:lang w:eastAsia="it-IT"/>
+        </w:rPr>
+        <w:t xml:space="preserve"> </w:t>
+      </w:r>
+      <w:proofErr w:type="spellStart"/>
+      <w:r>
+        <w:rPr>
+          <w:rFonts w:ascii="Times New Roman" w:eastAsia="Times New Roman" w:hAnsi="Times New Roman" w:cs="Times New Roman"/>
+          <w:b/>
+          <w:bCs/>
+          <w:sz w:val="24"/>
+          <w:szCs w:val="24"/>
+          <w:lang w:eastAsia="it-IT"/>
+        </w:rPr>
+        <w:t>dep_var</w:t>
+      </w:r>
+      <w:proofErr w:type="spellEnd"/>
+      <w:r>
+        <w:rPr>
+          <w:rFonts w:ascii="Times New Roman" w:eastAsia="Times New Roman" w:hAnsi="Times New Roman" w:cs="Times New Roman"/>
+          <w:b/>
+          <w:bCs/>
+          <w:sz w:val="24"/>
+          <w:szCs w:val="24"/>
+          <w:lang w:eastAsia="it-IT"/>
+        </w:rPr>
+        <w:t xml:space="preserve"> </w:t>
+      </w:r>
+      <w:proofErr w:type="spellStart"/>
+      <w:r>
+        <w:rPr>
+          <w:rFonts w:ascii="Times New Roman" w:eastAsia="Times New Roman" w:hAnsi="Times New Roman" w:cs="Times New Roman"/>
+          <w:b/>
+          <w:bCs/>
+          <w:sz w:val="24"/>
+          <w:szCs w:val="24"/>
+          <w:lang w:eastAsia="it-IT"/>
+        </w:rPr>
+        <w:t>indep_var</w:t>
+      </w:r>
+      <w:proofErr w:type="spellEnd"/>
+      <w:r>
+        <w:rPr>
+          <w:rFonts w:ascii="Times New Roman" w:eastAsia="Times New Roman" w:hAnsi="Times New Roman" w:cs="Times New Roman"/>
+          <w:b/>
+          <w:bCs/>
+          <w:sz w:val="24"/>
+          <w:szCs w:val="24"/>
+          <w:lang w:eastAsia="it-IT"/>
+        </w:rPr>
+        <w:t>(s)</w:t>
+      </w:r>
+      <w:r>
+        <w:rPr>
+          <w:rFonts w:ascii="Times New Roman" w:eastAsia="Times New Roman" w:hAnsi="Times New Roman" w:cs="Times New Roman"/>
+          <w:b/>
+          <w:bCs/>
+          <w:sz w:val="24"/>
+          <w:szCs w:val="24"/>
+          <w:highlight w:val="red"/>
+          <w:lang w:eastAsia="it-IT"/>
+        </w:rPr>
+        <w:t>, beta</w:t>
+      </w:r>
+    </w:p>
+    <w:p>
+      <w:pPr>
+        <w:rPr>
+          <w:rFonts w:ascii="Times New Roman" w:eastAsia="Times New Roman" w:hAnsi="Times New Roman" w:cs="Times New Roman"/>
+          <w:sz w:val="24"/>
+          <w:szCs w:val="24"/>
+          <w:highlight w:val="yellow"/>
+          <w:lang w:val="en-US" w:eastAsia="it-IT"/>
+        </w:rPr>
+      </w:pPr>
+      <w:r>
+        <w:rPr>
+          <w:rFonts w:ascii="Times New Roman" w:eastAsia="Times New Roman" w:hAnsi="Times New Roman" w:cs="Times New Roman"/>
+          <w:sz w:val="24"/>
+          <w:szCs w:val="24"/>
+          <w:highlight w:val="green"/>
           <w:lang w:val="en-US" w:eastAsia="it-IT"/>
         </w:rPr>
         <w:t>logit</w:t>
@@ -613,6 +459,17 @@
         </w:rPr>
         <w:br/>
       </w:r>
+    </w:p>
+    <w:p>
+      <w:pPr>
+        <w:rPr>
+          <w:rFonts w:ascii="Times New Roman" w:eastAsia="Times New Roman" w:hAnsi="Times New Roman" w:cs="Times New Roman"/>
+          <w:sz w:val="24"/>
+          <w:szCs w:val="24"/>
+          <w:highlight w:val="yellow"/>
+          <w:lang w:val="en-US" w:eastAsia="it-IT"/>
+        </w:rPr>
+      </w:pPr>
       <w:r>
         <w:rPr>
           <w:rFonts w:ascii="Times New Roman" w:eastAsia="Times New Roman" w:hAnsi="Times New Roman" w:cs="Times New Roman"/>

</xml_diff>